<commit_message>
:rocket: Atualizações nova pagina recuperarSenha e atualizações na documentação
</commit_message>
<xml_diff>
--- a/documentations/Projeto de Extensão.docx
+++ b/documentations/Projeto de Extensão.docx
@@ -13,6 +13,7 @@
           <w:szCs w:val="36"/>
         </w:rPr>
       </w:pPr>
+      <w:proofErr w:type="spellStart"/>
       <w:r>
         <w:rPr>
           <w:rFonts w:ascii="Arial" w:hAnsi="Arial" w:cs="Arial"/>
@@ -21,8 +22,9 @@
           <w:sz w:val="36"/>
           <w:szCs w:val="36"/>
         </w:rPr>
-        <w:t xml:space="preserve">Projeto </w:t>
-      </w:r>
+        <w:t>Projeto</w:t>
+      </w:r>
+      <w:proofErr w:type="spellEnd"/>
       <w:r>
         <w:rPr>
           <w:rFonts w:ascii="Arial" w:hAnsi="Arial" w:cs="Arial"/>
@@ -31,7 +33,7 @@
           <w:sz w:val="36"/>
           <w:szCs w:val="36"/>
         </w:rPr>
-        <w:t>de Extensão</w:t>
+        <w:t xml:space="preserve"> </w:t>
       </w:r>
       <w:r>
         <w:rPr>
@@ -41,6 +43,28 @@
           <w:sz w:val="36"/>
           <w:szCs w:val="36"/>
         </w:rPr>
+        <w:t xml:space="preserve">de </w:t>
+      </w:r>
+      <w:proofErr w:type="spellStart"/>
+      <w:r>
+        <w:rPr>
+          <w:rFonts w:ascii="Arial" w:hAnsi="Arial" w:cs="Arial"/>
+          <w:b/>
+          <w:bCs/>
+          <w:sz w:val="36"/>
+          <w:szCs w:val="36"/>
+        </w:rPr>
+        <w:t>Extensão</w:t>
+      </w:r>
+      <w:proofErr w:type="spellEnd"/>
+      <w:r>
+        <w:rPr>
+          <w:rFonts w:ascii="Arial" w:hAnsi="Arial" w:cs="Arial"/>
+          <w:b/>
+          <w:bCs/>
+          <w:sz w:val="36"/>
+          <w:szCs w:val="36"/>
+        </w:rPr>
         <w:t>: MindPlus</w:t>
       </w:r>
     </w:p>
@@ -57,7 +81,7 @@
     </w:p>
     <w:p>
       <w:pPr>
-        <w:pStyle w:val="ListParagraph"/>
+        <w:pStyle w:val="PargrafodaLista"/>
         <w:numPr>
           <w:ilvl w:val="0"/>
           <w:numId w:val="2"/>
@@ -88,37 +112,215 @@
           <w:rFonts w:ascii="Arial" w:hAnsi="Arial" w:cs="Arial"/>
           <w:sz w:val="24"/>
           <w:szCs w:val="24"/>
-        </w:rPr>
-      </w:pPr>
-      <w:r>
-        <w:rPr>
-          <w:rFonts w:ascii="Arial" w:hAnsi="Arial" w:cs="Arial"/>
-          <w:sz w:val="24"/>
-          <w:szCs w:val="24"/>
-        </w:rPr>
-        <w:t xml:space="preserve">    Um</w:t>
-      </w:r>
-      <w:r>
-        <w:rPr>
-          <w:rFonts w:ascii="Arial" w:hAnsi="Arial" w:cs="Arial"/>
-          <w:sz w:val="24"/>
-          <w:szCs w:val="24"/>
-        </w:rPr>
-        <w:t>a aplicação voltada para o tratamento de doenças psicológicas seria oferecer um ambiente seguro e confidencial para que os usuários possam se conectar com profissionais de saúde mental e receber atendimento personalizado e acessível. A aplicação pode oferecer recursos como teleterapia, suporte de mensagens de texto, chat com terapeutas ou grupos de apoio, programas de treinamento de habilidades sociais e emocionais e ferramentas para monitorar e gerenciar sintomas de doenças psicológicas. O objetivo final seria ajudar os usuários a encontrar o suporte de que precisam para superar seus desafios emocionais e melhorar sua qualidade de vida.</w:t>
-      </w:r>
-    </w:p>
-    <w:p>
-      <w:pPr>
-        <w:rPr>
-          <w:rFonts w:ascii="Arial" w:hAnsi="Arial" w:cs="Arial"/>
-          <w:sz w:val="24"/>
-          <w:szCs w:val="24"/>
-        </w:rPr>
-      </w:pPr>
-    </w:p>
-    <w:p>
-      <w:pPr>
-        <w:pStyle w:val="ListParagraph"/>
+          <w:lang w:val="pt-BR"/>
+        </w:rPr>
+      </w:pPr>
+      <w:r>
+        <w:rPr>
+          <w:rFonts w:ascii="Arial" w:hAnsi="Arial" w:cs="Arial"/>
+          <w:sz w:val="24"/>
+          <w:szCs w:val="24"/>
+          <w:lang w:val="pt-BR"/>
+        </w:rPr>
+        <w:t xml:space="preserve">    Uma apl</w:t>
+      </w:r>
+      <w:r>
+        <w:rPr>
+          <w:rFonts w:ascii="Arial" w:hAnsi="Arial" w:cs="Arial"/>
+          <w:sz w:val="24"/>
+          <w:szCs w:val="24"/>
+          <w:lang w:val="pt-BR"/>
+        </w:rPr>
+        <w:t>icação voltada para dar suporte a pessoas com</w:t>
+      </w:r>
+      <w:r>
+        <w:rPr>
+          <w:rFonts w:ascii="Arial" w:hAnsi="Arial" w:cs="Arial"/>
+          <w:sz w:val="24"/>
+          <w:szCs w:val="24"/>
+          <w:lang w:val="pt-BR"/>
+        </w:rPr>
+        <w:t xml:space="preserve"> doenças psicológicas</w:t>
+      </w:r>
+      <w:r>
+        <w:rPr>
+          <w:rFonts w:ascii="Arial" w:hAnsi="Arial" w:cs="Arial"/>
+          <w:sz w:val="24"/>
+          <w:szCs w:val="24"/>
+          <w:lang w:val="pt-BR"/>
+        </w:rPr>
+        <w:t xml:space="preserve">, </w:t>
+      </w:r>
+      <w:r>
+        <w:rPr>
+          <w:rFonts w:ascii="Arial" w:hAnsi="Arial" w:cs="Arial"/>
+          <w:sz w:val="24"/>
+          <w:szCs w:val="24"/>
+          <w:lang w:val="pt-BR"/>
+        </w:rPr>
+        <w:t xml:space="preserve">que ofereça </w:t>
+      </w:r>
+      <w:r>
+        <w:rPr>
+          <w:rFonts w:ascii="Arial" w:hAnsi="Arial" w:cs="Arial"/>
+          <w:sz w:val="24"/>
+          <w:szCs w:val="24"/>
+          <w:lang w:val="pt-BR"/>
+        </w:rPr>
+        <w:t xml:space="preserve">um ambiente seguro e confidencial para que os usuários possam se conectar com profissionais de saúde mental e receber atendimento personalizado e acessível. </w:t>
+      </w:r>
+    </w:p>
+    <w:p>
+      <w:pPr>
+        <w:jc w:val="both"/>
+        <w:rPr>
+          <w:rFonts w:ascii="Arial" w:hAnsi="Arial" w:cs="Arial"/>
+          <w:sz w:val="24"/>
+          <w:szCs w:val="24"/>
+          <w:lang w:val="pt-BR"/>
+        </w:rPr>
+      </w:pPr>
+      <w:r>
+        <w:rPr>
+          <w:rFonts w:ascii="Arial" w:hAnsi="Arial" w:cs="Arial"/>
+          <w:sz w:val="24"/>
+          <w:szCs w:val="24"/>
+          <w:lang w:val="pt-BR"/>
+        </w:rPr>
+        <w:t xml:space="preserve">A aplicação </w:t>
+      </w:r>
+      <w:r>
+        <w:rPr>
+          <w:rFonts w:ascii="Arial" w:hAnsi="Arial" w:cs="Arial"/>
+          <w:sz w:val="24"/>
+          <w:szCs w:val="24"/>
+          <w:highlight w:val="yellow"/>
+          <w:lang w:val="pt-BR"/>
+        </w:rPr>
+        <w:t>pode oferecer</w:t>
+      </w:r>
+      <w:r>
+        <w:rPr>
+          <w:rFonts w:ascii="Arial" w:hAnsi="Arial" w:cs="Arial"/>
+          <w:sz w:val="24"/>
+          <w:szCs w:val="24"/>
+          <w:lang w:val="pt-BR"/>
+        </w:rPr>
+        <w:t xml:space="preserve"> ou </w:t>
+      </w:r>
+      <w:r>
+        <w:rPr>
+          <w:rFonts w:ascii="Arial" w:hAnsi="Arial" w:cs="Arial"/>
+          <w:sz w:val="24"/>
+          <w:szCs w:val="24"/>
+          <w:highlight w:val="yellow"/>
+          <w:lang w:val="pt-BR"/>
+        </w:rPr>
+        <w:t>(oferecerá)</w:t>
+      </w:r>
+      <w:r>
+        <w:rPr>
+          <w:rFonts w:ascii="Arial" w:hAnsi="Arial" w:cs="Arial"/>
+          <w:sz w:val="24"/>
+          <w:szCs w:val="24"/>
+          <w:lang w:val="pt-BR"/>
+        </w:rPr>
+        <w:t xml:space="preserve"> </w:t>
+      </w:r>
+      <w:r>
+        <w:rPr>
+          <w:rFonts w:ascii="Arial" w:hAnsi="Arial" w:cs="Arial"/>
+          <w:sz w:val="24"/>
+          <w:szCs w:val="24"/>
+          <w:u w:val="single"/>
+          <w:lang w:val="pt-BR"/>
+        </w:rPr>
+        <w:t xml:space="preserve">recursos como </w:t>
+      </w:r>
+      <w:proofErr w:type="spellStart"/>
+      <w:r>
+        <w:rPr>
+          <w:rFonts w:ascii="Arial" w:hAnsi="Arial" w:cs="Arial"/>
+          <w:sz w:val="24"/>
+          <w:szCs w:val="24"/>
+          <w:u w:val="single"/>
+          <w:lang w:val="pt-BR"/>
+        </w:rPr>
+        <w:t>teleterapia</w:t>
+      </w:r>
+      <w:proofErr w:type="spellEnd"/>
+      <w:r>
+        <w:rPr>
+          <w:rFonts w:ascii="Arial" w:hAnsi="Arial" w:cs="Arial"/>
+          <w:sz w:val="24"/>
+          <w:szCs w:val="24"/>
+          <w:u w:val="single"/>
+          <w:lang w:val="pt-BR"/>
+        </w:rPr>
+        <w:t>, suporte de mensagens de texto, chat com terapeutas ou grupos de apoio, programas de treinamento de habilidades sociais e emocionais e ferramentas para monitorar e gerenciar sintomas de doenças psic</w:t>
+      </w:r>
+      <w:r>
+        <w:rPr>
+          <w:rFonts w:ascii="Arial" w:hAnsi="Arial" w:cs="Arial"/>
+          <w:sz w:val="24"/>
+          <w:szCs w:val="24"/>
+          <w:u w:val="single"/>
+          <w:lang w:val="pt-BR"/>
+        </w:rPr>
+        <w:t>ológicas.</w:t>
+      </w:r>
+      <w:r>
+        <w:rPr>
+          <w:rFonts w:ascii="Arial" w:hAnsi="Arial" w:cs="Arial"/>
+          <w:sz w:val="24"/>
+          <w:szCs w:val="24"/>
+          <w:lang w:val="pt-BR"/>
+        </w:rPr>
+        <w:t xml:space="preserve"> </w:t>
+      </w:r>
+    </w:p>
+    <w:p>
+      <w:pPr>
+        <w:jc w:val="both"/>
+        <w:rPr>
+          <w:rFonts w:ascii="Arial" w:hAnsi="Arial" w:cs="Arial"/>
+          <w:sz w:val="24"/>
+          <w:szCs w:val="24"/>
+          <w:lang w:val="pt-BR"/>
+        </w:rPr>
+      </w:pPr>
+      <w:r>
+        <w:rPr>
+          <w:rFonts w:ascii="Arial" w:hAnsi="Arial" w:cs="Arial"/>
+          <w:sz w:val="24"/>
+          <w:szCs w:val="24"/>
+          <w:lang w:val="pt-BR"/>
+        </w:rPr>
+        <w:t>O objetivo final consiste em</w:t>
+      </w:r>
+      <w:r>
+        <w:rPr>
+          <w:rFonts w:ascii="Arial" w:hAnsi="Arial" w:cs="Arial"/>
+          <w:sz w:val="24"/>
+          <w:szCs w:val="24"/>
+          <w:lang w:val="pt-BR"/>
+        </w:rPr>
+        <w:t xml:space="preserve"> ajudar os usuários a encontrar o suporte de que precisam para superar seus desafios emocionais e melhorar sua qualidade de vida.</w:t>
+      </w:r>
+    </w:p>
+    <w:p>
+      <w:pPr>
+        <w:rPr>
+          <w:rFonts w:ascii="Arial" w:hAnsi="Arial" w:cs="Arial"/>
+          <w:sz w:val="24"/>
+          <w:szCs w:val="24"/>
+          <w:lang w:val="pt-BR"/>
+        </w:rPr>
+      </w:pPr>
+    </w:p>
+    <w:p>
+      <w:pPr>
+        <w:pStyle w:val="PargrafodaLista"/>
         <w:numPr>
           <w:ilvl w:val="0"/>
           <w:numId w:val="2"/>
@@ -144,7 +346,1324 @@
     </w:p>
     <w:p>
       <w:pPr>
-        <w:pStyle w:val="ListParagraph"/>
+        <w:rPr>
+          <w:rFonts w:ascii="Arial" w:hAnsi="Arial" w:cs="Arial"/>
+          <w:bCs/>
+          <w:sz w:val="24"/>
+          <w:szCs w:val="24"/>
+          <w:lang w:val="pt-BR"/>
+        </w:rPr>
+      </w:pPr>
+      <w:r>
+        <w:rPr>
+          <w:rFonts w:ascii="Arial" w:hAnsi="Arial" w:cs="Arial"/>
+          <w:bCs/>
+          <w:sz w:val="24"/>
+          <w:szCs w:val="24"/>
+          <w:lang w:val="pt-BR"/>
+        </w:rPr>
+        <w:t>O</w:t>
+      </w:r>
+      <w:r>
+        <w:rPr>
+          <w:rFonts w:ascii="Arial" w:hAnsi="Arial" w:cs="Arial"/>
+          <w:bCs/>
+          <w:sz w:val="24"/>
+          <w:szCs w:val="24"/>
+          <w:lang w:val="pt-BR"/>
+        </w:rPr>
+        <w:t xml:space="preserve"> objetivo </w:t>
+      </w:r>
+      <w:r>
+        <w:rPr>
+          <w:rFonts w:ascii="Arial" w:hAnsi="Arial" w:cs="Arial"/>
+          <w:bCs/>
+          <w:sz w:val="24"/>
+          <w:szCs w:val="24"/>
+          <w:lang w:val="pt-BR"/>
+        </w:rPr>
+        <w:t xml:space="preserve">da aplicação </w:t>
+      </w:r>
+      <w:r>
+        <w:rPr>
+          <w:rFonts w:ascii="Arial" w:hAnsi="Arial" w:cs="Arial"/>
+          <w:bCs/>
+          <w:sz w:val="24"/>
+          <w:szCs w:val="24"/>
+          <w:lang w:val="pt-BR"/>
+        </w:rPr>
+        <w:t xml:space="preserve">é </w:t>
+      </w:r>
+      <w:r>
+        <w:rPr>
+          <w:rFonts w:ascii="Arial" w:hAnsi="Arial" w:cs="Arial"/>
+          <w:sz w:val="24"/>
+          <w:szCs w:val="24"/>
+          <w:lang w:val="pt-BR"/>
+        </w:rPr>
+        <w:t xml:space="preserve">ajudar os usuários a encontrar o suporte de que precisam para </w:t>
+      </w:r>
+      <w:r>
+        <w:rPr>
+          <w:rFonts w:ascii="Arial" w:hAnsi="Arial" w:cs="Arial"/>
+          <w:sz w:val="24"/>
+          <w:szCs w:val="24"/>
+          <w:lang w:val="pt-BR"/>
+        </w:rPr>
+        <w:t xml:space="preserve">enfrentar </w:t>
+      </w:r>
+      <w:r>
+        <w:rPr>
+          <w:rFonts w:ascii="Arial" w:hAnsi="Arial" w:cs="Arial"/>
+          <w:sz w:val="24"/>
+          <w:szCs w:val="24"/>
+          <w:lang w:val="pt-BR"/>
+        </w:rPr>
+        <w:t>seus desafios emocionais e melhorar</w:t>
+      </w:r>
+      <w:r>
+        <w:rPr>
+          <w:rFonts w:ascii="Arial" w:hAnsi="Arial" w:cs="Arial"/>
+          <w:sz w:val="24"/>
+          <w:szCs w:val="24"/>
+          <w:lang w:val="pt-BR"/>
+        </w:rPr>
+        <w:t>em</w:t>
+      </w:r>
+      <w:r>
+        <w:rPr>
+          <w:rFonts w:ascii="Arial" w:hAnsi="Arial" w:cs="Arial"/>
+          <w:sz w:val="24"/>
+          <w:szCs w:val="24"/>
+          <w:lang w:val="pt-BR"/>
+        </w:rPr>
+        <w:t xml:space="preserve"> sua qualidade de vida</w:t>
+      </w:r>
+      <w:r>
+        <w:rPr>
+          <w:rFonts w:ascii="Arial" w:hAnsi="Arial" w:cs="Arial"/>
+          <w:bCs/>
+          <w:sz w:val="24"/>
+          <w:szCs w:val="24"/>
+          <w:lang w:val="pt-BR"/>
+        </w:rPr>
+        <w:t xml:space="preserve">, </w:t>
+      </w:r>
+      <w:r>
+        <w:rPr>
+          <w:rFonts w:ascii="Arial" w:hAnsi="Arial" w:cs="Arial"/>
+          <w:bCs/>
+          <w:sz w:val="24"/>
+          <w:szCs w:val="24"/>
+          <w:lang w:val="pt-BR"/>
+        </w:rPr>
+        <w:t>através de</w:t>
+      </w:r>
+      <w:r>
+        <w:rPr>
+          <w:rFonts w:ascii="Arial" w:hAnsi="Arial" w:cs="Arial"/>
+          <w:bCs/>
+          <w:sz w:val="24"/>
+          <w:szCs w:val="24"/>
+          <w:lang w:val="pt-BR"/>
+        </w:rPr>
+        <w:t xml:space="preserve"> uma </w:t>
+      </w:r>
+      <w:r>
+        <w:rPr>
+          <w:rFonts w:ascii="Arial" w:hAnsi="Arial" w:cs="Arial"/>
+          <w:bCs/>
+          <w:sz w:val="24"/>
+          <w:szCs w:val="24"/>
+          <w:lang w:val="pt-BR"/>
+        </w:rPr>
+        <w:t xml:space="preserve">rede de apoio </w:t>
+      </w:r>
+      <w:r>
+        <w:rPr>
+          <w:rFonts w:ascii="Arial" w:hAnsi="Arial" w:cs="Arial"/>
+          <w:bCs/>
+          <w:sz w:val="24"/>
+          <w:szCs w:val="24"/>
+          <w:lang w:val="pt-BR"/>
+        </w:rPr>
+        <w:t>confiável e de fácil acesso</w:t>
+      </w:r>
+      <w:r>
+        <w:rPr>
+          <w:rFonts w:ascii="Arial" w:hAnsi="Arial" w:cs="Arial"/>
+          <w:bCs/>
+          <w:sz w:val="24"/>
+          <w:szCs w:val="24"/>
+          <w:lang w:val="pt-BR"/>
+        </w:rPr>
+        <w:t>.</w:t>
+      </w:r>
+    </w:p>
+    <w:p>
+      <w:pPr>
+        <w:rPr>
+          <w:rFonts w:ascii="Arial" w:hAnsi="Arial" w:cs="Arial"/>
+          <w:bCs/>
+          <w:sz w:val="24"/>
+          <w:szCs w:val="24"/>
+          <w:lang w:val="pt-BR"/>
+        </w:rPr>
+      </w:pPr>
+      <w:r>
+        <w:rPr>
+          <w:rFonts w:ascii="Arial" w:hAnsi="Arial" w:cs="Arial"/>
+          <w:bCs/>
+          <w:sz w:val="24"/>
+          <w:szCs w:val="24"/>
+          <w:lang w:val="pt-BR"/>
+        </w:rPr>
+        <w:t>Para mensurar a eficiência do aplicativo, será elaborado um qu</w:t>
+      </w:r>
+      <w:r>
+        <w:rPr>
+          <w:rFonts w:ascii="Arial" w:hAnsi="Arial" w:cs="Arial"/>
+          <w:bCs/>
+          <w:sz w:val="24"/>
+          <w:szCs w:val="24"/>
+          <w:lang w:val="pt-BR"/>
+        </w:rPr>
+        <w:t xml:space="preserve">estionário inicial que permitirá </w:t>
+      </w:r>
+      <w:r>
+        <w:rPr>
+          <w:rFonts w:ascii="Arial" w:hAnsi="Arial" w:cs="Arial"/>
+          <w:bCs/>
+          <w:sz w:val="24"/>
+          <w:szCs w:val="24"/>
+          <w:lang w:val="pt-BR"/>
+        </w:rPr>
+        <w:t xml:space="preserve">medir o </w:t>
+      </w:r>
+      <w:r>
+        <w:rPr>
+          <w:rFonts w:ascii="Arial" w:hAnsi="Arial" w:cs="Arial"/>
+          <w:bCs/>
+          <w:sz w:val="24"/>
+          <w:szCs w:val="24"/>
+          <w:lang w:val="pt-BR"/>
+        </w:rPr>
+        <w:t xml:space="preserve">estado de saúde mental </w:t>
+      </w:r>
+      <w:r>
+        <w:rPr>
+          <w:rFonts w:ascii="Arial" w:hAnsi="Arial" w:cs="Arial"/>
+          <w:bCs/>
+          <w:sz w:val="24"/>
+          <w:szCs w:val="24"/>
+          <w:lang w:val="pt-BR"/>
+        </w:rPr>
+        <w:t>d</w:t>
+      </w:r>
+      <w:r>
+        <w:rPr>
+          <w:rFonts w:ascii="Arial" w:hAnsi="Arial" w:cs="Arial"/>
+          <w:bCs/>
+          <w:sz w:val="24"/>
+          <w:szCs w:val="24"/>
+          <w:lang w:val="pt-BR"/>
+        </w:rPr>
+        <w:t xml:space="preserve">o usuário </w:t>
+      </w:r>
+      <w:r>
+        <w:rPr>
+          <w:rFonts w:ascii="Arial" w:hAnsi="Arial" w:cs="Arial"/>
+          <w:bCs/>
+          <w:sz w:val="24"/>
+          <w:szCs w:val="24"/>
+          <w:lang w:val="pt-BR"/>
+        </w:rPr>
+        <w:t>através de um sistema de pontuação semelhante ao demonstrado abaixo:</w:t>
+      </w:r>
+    </w:p>
+    <w:tbl>
+      <w:tblPr>
+        <w:tblStyle w:val="Tabelacomgrade"/>
+        <w:tblW w:w="0" w:type="auto"/>
+        <w:tblLook w:val="04A0" w:firstRow="1" w:lastRow="0" w:firstColumn="1" w:lastColumn="0" w:noHBand="0" w:noVBand="1"/>
+      </w:tblPr>
+      <w:tblGrid>
+        <w:gridCol w:w="4675"/>
+        <w:gridCol w:w="4675"/>
+      </w:tblGrid>
+      <w:tr>
+        <w:tc>
+          <w:tcPr>
+            <w:tcW w:w="4675" w:type="dxa"/>
+          </w:tcPr>
+          <w:p>
+            <w:pPr>
+              <w:jc w:val="center"/>
+              <w:rPr>
+                <w:rFonts w:ascii="Arial" w:hAnsi="Arial" w:cs="Arial"/>
+                <w:b/>
+                <w:sz w:val="24"/>
+                <w:szCs w:val="24"/>
+                <w:lang w:val="pt-BR"/>
+              </w:rPr>
+            </w:pPr>
+            <w:r>
+              <w:rPr>
+                <w:rFonts w:ascii="Arial" w:hAnsi="Arial" w:cs="Arial"/>
+                <w:b/>
+                <w:sz w:val="24"/>
+                <w:szCs w:val="24"/>
+                <w:lang w:val="pt-BR"/>
+              </w:rPr>
+              <w:t>Pontuação</w:t>
+            </w:r>
+          </w:p>
+        </w:tc>
+        <w:tc>
+          <w:tcPr>
+            <w:tcW w:w="4675" w:type="dxa"/>
+          </w:tcPr>
+          <w:p>
+            <w:pPr>
+              <w:jc w:val="center"/>
+              <w:rPr>
+                <w:rFonts w:ascii="Arial" w:hAnsi="Arial" w:cs="Arial"/>
+                <w:b/>
+                <w:sz w:val="24"/>
+                <w:szCs w:val="24"/>
+                <w:lang w:val="pt-BR"/>
+              </w:rPr>
+            </w:pPr>
+            <w:r>
+              <w:rPr>
+                <w:rFonts w:ascii="Arial" w:hAnsi="Arial" w:cs="Arial"/>
+                <w:b/>
+                <w:sz w:val="24"/>
+                <w:szCs w:val="24"/>
+                <w:lang w:val="pt-BR"/>
+              </w:rPr>
+              <w:t>Diagnóstico</w:t>
+            </w:r>
+          </w:p>
+        </w:tc>
+      </w:tr>
+      <w:tr>
+        <w:tc>
+          <w:tcPr>
+            <w:tcW w:w="4675" w:type="dxa"/>
+          </w:tcPr>
+          <w:p>
+            <w:pPr>
+              <w:rPr>
+                <w:rFonts w:ascii="Arial" w:hAnsi="Arial" w:cs="Arial"/>
+                <w:bCs/>
+                <w:sz w:val="24"/>
+                <w:szCs w:val="24"/>
+                <w:lang w:val="pt-BR"/>
+              </w:rPr>
+            </w:pPr>
+            <w:r>
+              <w:rPr>
+                <w:rFonts w:ascii="Arial" w:hAnsi="Arial" w:cs="Arial"/>
+                <w:bCs/>
+                <w:sz w:val="24"/>
+                <w:szCs w:val="24"/>
+                <w:lang w:val="pt-BR"/>
+              </w:rPr>
+              <w:t>1-5</w:t>
+            </w:r>
+          </w:p>
+        </w:tc>
+        <w:tc>
+          <w:tcPr>
+            <w:tcW w:w="4675" w:type="dxa"/>
+          </w:tcPr>
+          <w:p>
+            <w:pPr>
+              <w:rPr>
+                <w:rFonts w:ascii="Arial" w:hAnsi="Arial" w:cs="Arial"/>
+                <w:bCs/>
+                <w:sz w:val="24"/>
+                <w:szCs w:val="24"/>
+                <w:lang w:val="pt-BR"/>
+              </w:rPr>
+            </w:pPr>
+            <w:r>
+              <w:rPr>
+                <w:rFonts w:ascii="Arial" w:hAnsi="Arial" w:cs="Arial"/>
+                <w:bCs/>
+                <w:sz w:val="24"/>
+                <w:szCs w:val="24"/>
+                <w:lang w:val="pt-BR"/>
+              </w:rPr>
+              <w:t>Muito doente</w:t>
+            </w:r>
+          </w:p>
+        </w:tc>
+      </w:tr>
+      <w:tr>
+        <w:tc>
+          <w:tcPr>
+            <w:tcW w:w="4675" w:type="dxa"/>
+          </w:tcPr>
+          <w:p>
+            <w:pPr>
+              <w:rPr>
+                <w:rFonts w:ascii="Arial" w:hAnsi="Arial" w:cs="Arial"/>
+                <w:bCs/>
+                <w:sz w:val="24"/>
+                <w:szCs w:val="24"/>
+                <w:lang w:val="pt-BR"/>
+              </w:rPr>
+            </w:pPr>
+            <w:r>
+              <w:rPr>
+                <w:rFonts w:ascii="Arial" w:hAnsi="Arial" w:cs="Arial"/>
+                <w:bCs/>
+                <w:sz w:val="24"/>
+                <w:szCs w:val="24"/>
+                <w:lang w:val="pt-BR"/>
+              </w:rPr>
+              <w:t>6-10</w:t>
+            </w:r>
+          </w:p>
+        </w:tc>
+        <w:tc>
+          <w:tcPr>
+            <w:tcW w:w="4675" w:type="dxa"/>
+          </w:tcPr>
+          <w:p>
+            <w:pPr>
+              <w:rPr>
+                <w:rFonts w:ascii="Arial" w:hAnsi="Arial" w:cs="Arial"/>
+                <w:bCs/>
+                <w:sz w:val="24"/>
+                <w:szCs w:val="24"/>
+                <w:lang w:val="pt-BR"/>
+              </w:rPr>
+            </w:pPr>
+          </w:p>
+        </w:tc>
+      </w:tr>
+      <w:tr>
+        <w:tc>
+          <w:tcPr>
+            <w:tcW w:w="4675" w:type="dxa"/>
+          </w:tcPr>
+          <w:p>
+            <w:pPr>
+              <w:rPr>
+                <w:rFonts w:ascii="Arial" w:hAnsi="Arial" w:cs="Arial"/>
+                <w:bCs/>
+                <w:sz w:val="24"/>
+                <w:szCs w:val="24"/>
+                <w:lang w:val="pt-BR"/>
+              </w:rPr>
+            </w:pPr>
+            <w:r>
+              <w:rPr>
+                <w:rFonts w:ascii="Arial" w:hAnsi="Arial" w:cs="Arial"/>
+                <w:bCs/>
+                <w:sz w:val="24"/>
+                <w:szCs w:val="24"/>
+                <w:lang w:val="pt-BR"/>
+              </w:rPr>
+              <w:t>11-15</w:t>
+            </w:r>
+          </w:p>
+        </w:tc>
+        <w:tc>
+          <w:tcPr>
+            <w:tcW w:w="4675" w:type="dxa"/>
+          </w:tcPr>
+          <w:p>
+            <w:pPr>
+              <w:rPr>
+                <w:rFonts w:ascii="Arial" w:hAnsi="Arial" w:cs="Arial"/>
+                <w:bCs/>
+                <w:sz w:val="24"/>
+                <w:szCs w:val="24"/>
+                <w:lang w:val="pt-BR"/>
+              </w:rPr>
+            </w:pPr>
+          </w:p>
+        </w:tc>
+      </w:tr>
+      <w:tr>
+        <w:tc>
+          <w:tcPr>
+            <w:tcW w:w="4675" w:type="dxa"/>
+          </w:tcPr>
+          <w:p>
+            <w:pPr>
+              <w:rPr>
+                <w:rFonts w:ascii="Arial" w:hAnsi="Arial" w:cs="Arial"/>
+                <w:bCs/>
+                <w:sz w:val="24"/>
+                <w:szCs w:val="24"/>
+                <w:lang w:val="pt-BR"/>
+              </w:rPr>
+            </w:pPr>
+            <w:r>
+              <w:rPr>
+                <w:rFonts w:ascii="Arial" w:hAnsi="Arial" w:cs="Arial"/>
+                <w:bCs/>
+                <w:sz w:val="24"/>
+                <w:szCs w:val="24"/>
+                <w:lang w:val="pt-BR"/>
+              </w:rPr>
+              <w:t>16-20</w:t>
+            </w:r>
+          </w:p>
+        </w:tc>
+        <w:tc>
+          <w:tcPr>
+            <w:tcW w:w="4675" w:type="dxa"/>
+          </w:tcPr>
+          <w:p>
+            <w:pPr>
+              <w:rPr>
+                <w:rFonts w:ascii="Arial" w:hAnsi="Arial" w:cs="Arial"/>
+                <w:bCs/>
+                <w:sz w:val="24"/>
+                <w:szCs w:val="24"/>
+                <w:lang w:val="pt-BR"/>
+              </w:rPr>
+            </w:pPr>
+          </w:p>
+        </w:tc>
+      </w:tr>
+      <w:tr>
+        <w:tc>
+          <w:tcPr>
+            <w:tcW w:w="4675" w:type="dxa"/>
+          </w:tcPr>
+          <w:p>
+            <w:pPr>
+              <w:rPr>
+                <w:rFonts w:ascii="Arial" w:hAnsi="Arial" w:cs="Arial"/>
+                <w:bCs/>
+                <w:sz w:val="24"/>
+                <w:szCs w:val="24"/>
+                <w:lang w:val="pt-BR"/>
+              </w:rPr>
+            </w:pPr>
+            <w:r>
+              <w:rPr>
+                <w:rFonts w:ascii="Arial" w:hAnsi="Arial" w:cs="Arial"/>
+                <w:bCs/>
+                <w:sz w:val="24"/>
+                <w:szCs w:val="24"/>
+                <w:lang w:val="pt-BR"/>
+              </w:rPr>
+              <w:t>21-25</w:t>
+            </w:r>
+          </w:p>
+        </w:tc>
+        <w:tc>
+          <w:tcPr>
+            <w:tcW w:w="4675" w:type="dxa"/>
+          </w:tcPr>
+          <w:p>
+            <w:pPr>
+              <w:rPr>
+                <w:rFonts w:ascii="Arial" w:hAnsi="Arial" w:cs="Arial"/>
+                <w:bCs/>
+                <w:sz w:val="24"/>
+                <w:szCs w:val="24"/>
+                <w:lang w:val="pt-BR"/>
+              </w:rPr>
+            </w:pPr>
+            <w:r>
+              <w:rPr>
+                <w:rFonts w:ascii="Arial" w:hAnsi="Arial" w:cs="Arial"/>
+                <w:bCs/>
+                <w:sz w:val="24"/>
+                <w:szCs w:val="24"/>
+                <w:lang w:val="pt-BR"/>
+              </w:rPr>
+              <w:t>“doentinho”</w:t>
+            </w:r>
+          </w:p>
+        </w:tc>
+      </w:tr>
+    </w:tbl>
+    <w:p>
+      <w:pPr>
+        <w:rPr>
+          <w:rFonts w:ascii="Arial" w:hAnsi="Arial" w:cs="Arial"/>
+          <w:bCs/>
+          <w:sz w:val="24"/>
+          <w:szCs w:val="24"/>
+          <w:lang w:val="pt-BR"/>
+        </w:rPr>
+      </w:pPr>
+    </w:p>
+    <w:p>
+      <w:pPr>
+        <w:rPr>
+          <w:rFonts w:ascii="Arial" w:hAnsi="Arial" w:cs="Arial"/>
+          <w:bCs/>
+          <w:sz w:val="24"/>
+          <w:szCs w:val="24"/>
+          <w:lang w:val="pt-BR"/>
+        </w:rPr>
+      </w:pPr>
+      <w:r>
+        <w:rPr>
+          <w:rFonts w:ascii="Arial" w:hAnsi="Arial" w:cs="Arial"/>
+          <w:bCs/>
+          <w:sz w:val="24"/>
+          <w:szCs w:val="24"/>
+          <w:lang w:val="pt-BR"/>
+        </w:rPr>
+        <w:t xml:space="preserve">As perguntas serão formatadas </w:t>
+      </w:r>
+      <w:r>
+        <w:rPr>
+          <w:rFonts w:ascii="Arial" w:hAnsi="Arial" w:cs="Arial"/>
+          <w:bCs/>
+          <w:sz w:val="24"/>
+          <w:szCs w:val="24"/>
+          <w:lang w:val="pt-BR"/>
+        </w:rPr>
+        <w:t>conforme exemplo abaixo:</w:t>
+      </w:r>
+    </w:p>
+    <w:p>
+      <w:pPr>
+        <w:rPr>
+          <w:rFonts w:ascii="Arial" w:hAnsi="Arial" w:cs="Arial"/>
+          <w:bCs/>
+          <w:sz w:val="24"/>
+          <w:szCs w:val="24"/>
+          <w:lang w:val="pt-BR"/>
+        </w:rPr>
+      </w:pPr>
+      <w:r>
+        <w:rPr>
+          <w:rFonts w:ascii="Arial" w:hAnsi="Arial" w:cs="Arial"/>
+          <w:bCs/>
+          <w:sz w:val="24"/>
+          <w:szCs w:val="24"/>
+          <w:lang w:val="pt-BR"/>
+        </w:rPr>
+        <w:t xml:space="preserve">Ex.: </w:t>
+      </w:r>
+      <w:r>
+        <w:rPr>
+          <w:rFonts w:ascii="Arial" w:hAnsi="Arial" w:cs="Arial"/>
+          <w:bCs/>
+          <w:sz w:val="24"/>
+          <w:szCs w:val="24"/>
+          <w:lang w:val="pt-BR"/>
+        </w:rPr>
+        <w:t>Tenho muita dificuldade em socializar?</w:t>
+      </w:r>
+    </w:p>
+    <w:p>
+      <w:pPr>
+        <w:pStyle w:val="PargrafodaLista"/>
+        <w:numPr>
+          <w:ilvl w:val="0"/>
+          <w:numId w:val="7"/>
+        </w:numPr>
+        <w:rPr>
+          <w:rFonts w:ascii="Arial" w:hAnsi="Arial" w:cs="Arial"/>
+          <w:bCs/>
+          <w:sz w:val="24"/>
+          <w:szCs w:val="24"/>
+          <w:lang w:val="pt-BR"/>
+        </w:rPr>
+      </w:pPr>
+      <w:r>
+        <w:rPr>
+          <w:rFonts w:ascii="Arial" w:hAnsi="Arial" w:cs="Arial"/>
+          <w:bCs/>
+          <w:sz w:val="24"/>
+          <w:szCs w:val="24"/>
+          <w:lang w:val="pt-BR"/>
+        </w:rPr>
+        <w:t xml:space="preserve">Concordo </w:t>
+      </w:r>
+      <w:r>
+        <w:rPr>
+          <w:rFonts w:ascii="Arial" w:hAnsi="Arial" w:cs="Arial"/>
+          <w:bCs/>
+          <w:sz w:val="24"/>
+          <w:szCs w:val="24"/>
+          <w:lang w:val="pt-BR"/>
+        </w:rPr>
+        <w:t>total</w:t>
+      </w:r>
+      <w:r>
+        <w:rPr>
+          <w:rFonts w:ascii="Arial" w:hAnsi="Arial" w:cs="Arial"/>
+          <w:bCs/>
+          <w:sz w:val="24"/>
+          <w:szCs w:val="24"/>
+          <w:lang w:val="pt-BR"/>
+        </w:rPr>
+        <w:t>mente</w:t>
+      </w:r>
+      <w:r>
+        <w:rPr>
+          <w:rFonts w:ascii="Arial" w:hAnsi="Arial" w:cs="Arial"/>
+          <w:bCs/>
+          <w:sz w:val="24"/>
+          <w:szCs w:val="24"/>
+          <w:lang w:val="pt-BR"/>
+        </w:rPr>
+        <w:t xml:space="preserve"> </w:t>
+      </w:r>
+    </w:p>
+    <w:p>
+      <w:pPr>
+        <w:pStyle w:val="PargrafodaLista"/>
+        <w:numPr>
+          <w:ilvl w:val="0"/>
+          <w:numId w:val="7"/>
+        </w:numPr>
+        <w:rPr>
+          <w:rFonts w:ascii="Arial" w:hAnsi="Arial" w:cs="Arial"/>
+          <w:bCs/>
+          <w:sz w:val="24"/>
+          <w:szCs w:val="24"/>
+          <w:lang w:val="pt-BR"/>
+        </w:rPr>
+      </w:pPr>
+      <w:r>
+        <w:rPr>
+          <w:rFonts w:ascii="Arial" w:hAnsi="Arial" w:cs="Arial"/>
+          <w:bCs/>
+          <w:sz w:val="24"/>
+          <w:szCs w:val="24"/>
+          <w:lang w:val="pt-BR"/>
+        </w:rPr>
+        <w:t>Concordo</w:t>
+      </w:r>
+    </w:p>
+    <w:p>
+      <w:pPr>
+        <w:pStyle w:val="PargrafodaLista"/>
+        <w:numPr>
+          <w:ilvl w:val="0"/>
+          <w:numId w:val="7"/>
+        </w:numPr>
+        <w:rPr>
+          <w:rFonts w:ascii="Arial" w:hAnsi="Arial" w:cs="Arial"/>
+          <w:bCs/>
+          <w:sz w:val="24"/>
+          <w:szCs w:val="24"/>
+          <w:lang w:val="pt-BR"/>
+        </w:rPr>
+      </w:pPr>
+      <w:r>
+        <w:rPr>
+          <w:rFonts w:ascii="Arial" w:hAnsi="Arial" w:cs="Arial"/>
+          <w:bCs/>
+          <w:sz w:val="24"/>
+          <w:szCs w:val="24"/>
+          <w:lang w:val="pt-BR"/>
+        </w:rPr>
+        <w:t>N</w:t>
+      </w:r>
+      <w:r>
+        <w:rPr>
+          <w:rFonts w:ascii="Arial" w:hAnsi="Arial" w:cs="Arial"/>
+          <w:bCs/>
+          <w:sz w:val="24"/>
+          <w:szCs w:val="24"/>
+          <w:lang w:val="pt-BR"/>
+        </w:rPr>
+        <w:t>eutro</w:t>
+      </w:r>
+    </w:p>
+    <w:p>
+      <w:pPr>
+        <w:pStyle w:val="PargrafodaLista"/>
+        <w:numPr>
+          <w:ilvl w:val="0"/>
+          <w:numId w:val="7"/>
+        </w:numPr>
+        <w:rPr>
+          <w:rFonts w:ascii="Arial" w:hAnsi="Arial" w:cs="Arial"/>
+          <w:bCs/>
+          <w:sz w:val="24"/>
+          <w:szCs w:val="24"/>
+          <w:lang w:val="pt-BR"/>
+        </w:rPr>
+      </w:pPr>
+      <w:r>
+        <w:rPr>
+          <w:rFonts w:ascii="Arial" w:hAnsi="Arial" w:cs="Arial"/>
+          <w:bCs/>
+          <w:sz w:val="24"/>
+          <w:szCs w:val="24"/>
+          <w:lang w:val="pt-BR"/>
+        </w:rPr>
+        <w:t>Discordo</w:t>
+      </w:r>
+    </w:p>
+    <w:p>
+      <w:pPr>
+        <w:pStyle w:val="PargrafodaLista"/>
+        <w:numPr>
+          <w:ilvl w:val="0"/>
+          <w:numId w:val="7"/>
+        </w:numPr>
+        <w:rPr>
+          <w:rFonts w:ascii="Arial" w:hAnsi="Arial" w:cs="Arial"/>
+          <w:bCs/>
+          <w:sz w:val="24"/>
+          <w:szCs w:val="24"/>
+          <w:lang w:val="pt-BR"/>
+        </w:rPr>
+      </w:pPr>
+      <w:r>
+        <w:rPr>
+          <w:rFonts w:ascii="Arial" w:hAnsi="Arial" w:cs="Arial"/>
+          <w:bCs/>
+          <w:sz w:val="24"/>
+          <w:szCs w:val="24"/>
+          <w:lang w:val="pt-BR"/>
+        </w:rPr>
+        <w:t>Discordo totalmente</w:t>
+      </w:r>
+    </w:p>
+    <w:p>
+      <w:pPr>
+        <w:rPr>
+          <w:rFonts w:ascii="Arial" w:hAnsi="Arial" w:cs="Arial"/>
+          <w:bCs/>
+          <w:sz w:val="24"/>
+          <w:szCs w:val="24"/>
+          <w:lang w:val="pt-BR"/>
+        </w:rPr>
+      </w:pPr>
+    </w:p>
+    <w:p>
+      <w:pPr>
+        <w:rPr>
+          <w:rFonts w:ascii="Arial" w:hAnsi="Arial" w:cs="Arial"/>
+          <w:bCs/>
+          <w:sz w:val="24"/>
+          <w:szCs w:val="24"/>
+          <w:lang w:val="pt-BR"/>
+        </w:rPr>
+      </w:pPr>
+      <w:r>
+        <w:rPr>
+          <w:rFonts w:ascii="Arial" w:hAnsi="Arial" w:cs="Arial"/>
+          <w:bCs/>
+          <w:sz w:val="24"/>
+          <w:szCs w:val="24"/>
+          <w:lang w:val="pt-BR"/>
+        </w:rPr>
+        <w:lastRenderedPageBreak/>
+        <w:t xml:space="preserve">Este questionário será realizado mensalmente para </w:t>
+      </w:r>
+      <w:r>
+        <w:rPr>
+          <w:rFonts w:ascii="Arial" w:hAnsi="Arial" w:cs="Arial"/>
+          <w:bCs/>
+          <w:sz w:val="24"/>
+          <w:szCs w:val="24"/>
+          <w:lang w:val="pt-BR"/>
+        </w:rPr>
+        <w:t xml:space="preserve">possibilitar </w:t>
+      </w:r>
+      <w:r>
+        <w:rPr>
+          <w:rFonts w:ascii="Arial" w:hAnsi="Arial" w:cs="Arial"/>
+          <w:bCs/>
+          <w:sz w:val="24"/>
+          <w:szCs w:val="24"/>
+          <w:lang w:val="pt-BR"/>
+        </w:rPr>
+        <w:t>o</w:t>
+      </w:r>
+      <w:r>
+        <w:rPr>
+          <w:rFonts w:ascii="Arial" w:hAnsi="Arial" w:cs="Arial"/>
+          <w:bCs/>
+          <w:sz w:val="24"/>
+          <w:szCs w:val="24"/>
+          <w:lang w:val="pt-BR"/>
+        </w:rPr>
+        <w:t xml:space="preserve"> acompanhamento </w:t>
+      </w:r>
+      <w:r>
+        <w:rPr>
+          <w:rFonts w:ascii="Arial" w:hAnsi="Arial" w:cs="Arial"/>
+          <w:bCs/>
+          <w:sz w:val="24"/>
+          <w:szCs w:val="24"/>
+          <w:lang w:val="pt-BR"/>
+        </w:rPr>
+        <w:t>/ progresso</w:t>
+      </w:r>
+      <w:r>
+        <w:rPr>
+          <w:rFonts w:ascii="Arial" w:hAnsi="Arial" w:cs="Arial"/>
+          <w:bCs/>
+          <w:sz w:val="24"/>
+          <w:szCs w:val="24"/>
+          <w:lang w:val="pt-BR"/>
+        </w:rPr>
+        <w:t xml:space="preserve"> </w:t>
+      </w:r>
+      <w:r>
+        <w:rPr>
+          <w:rFonts w:ascii="Arial" w:hAnsi="Arial" w:cs="Arial"/>
+          <w:bCs/>
+          <w:sz w:val="24"/>
+          <w:szCs w:val="24"/>
+          <w:lang w:val="pt-BR"/>
+        </w:rPr>
+        <w:t>do usuário.</w:t>
+      </w:r>
+    </w:p>
+    <w:p>
+      <w:pPr>
+        <w:rPr>
+          <w:rFonts w:ascii="Arial" w:hAnsi="Arial" w:cs="Arial"/>
+          <w:bCs/>
+          <w:sz w:val="24"/>
+          <w:szCs w:val="24"/>
+          <w:lang w:val="pt-BR"/>
+        </w:rPr>
+      </w:pPr>
+      <w:r>
+        <w:rPr>
+          <w:rFonts w:ascii="Arial" w:hAnsi="Arial" w:cs="Arial"/>
+          <w:bCs/>
+          <w:sz w:val="24"/>
+          <w:szCs w:val="24"/>
+          <w:lang w:val="pt-BR"/>
+        </w:rPr>
+        <w:t>O objetivo final relacionado ao estad</w:t>
+      </w:r>
+      <w:r>
+        <w:rPr>
+          <w:rFonts w:ascii="Arial" w:hAnsi="Arial" w:cs="Arial"/>
+          <w:bCs/>
+          <w:sz w:val="24"/>
+          <w:szCs w:val="24"/>
+          <w:lang w:val="pt-BR"/>
+        </w:rPr>
+        <w:t>o</w:t>
+      </w:r>
+      <w:r>
+        <w:rPr>
+          <w:rFonts w:ascii="Arial" w:hAnsi="Arial" w:cs="Arial"/>
+          <w:bCs/>
+          <w:sz w:val="24"/>
+          <w:szCs w:val="24"/>
+          <w:lang w:val="pt-BR"/>
+        </w:rPr>
+        <w:t xml:space="preserve"> de saúde mental é que o usuário </w:t>
+      </w:r>
+      <w:r>
+        <w:rPr>
+          <w:rFonts w:ascii="Arial" w:hAnsi="Arial" w:cs="Arial"/>
+          <w:bCs/>
+          <w:sz w:val="24"/>
+          <w:szCs w:val="24"/>
+          <w:lang w:val="pt-BR"/>
+        </w:rPr>
+        <w:t xml:space="preserve">alcance </w:t>
+      </w:r>
+      <w:r>
+        <w:rPr>
+          <w:rFonts w:ascii="Arial" w:hAnsi="Arial" w:cs="Arial"/>
+          <w:bCs/>
+          <w:sz w:val="24"/>
+          <w:szCs w:val="24"/>
+          <w:lang w:val="pt-BR"/>
+        </w:rPr>
+        <w:t xml:space="preserve">1 nível de melhoria a cada 6 meses. </w:t>
+      </w:r>
+    </w:p>
+    <w:p>
+      <w:pPr>
+        <w:rPr>
+          <w:rFonts w:ascii="Arial" w:hAnsi="Arial" w:cs="Arial"/>
+          <w:bCs/>
+          <w:sz w:val="24"/>
+          <w:szCs w:val="24"/>
+          <w:lang w:val="pt-BR"/>
+        </w:rPr>
+      </w:pPr>
+      <w:r>
+        <w:rPr>
+          <w:rFonts w:ascii="Arial" w:hAnsi="Arial" w:cs="Arial"/>
+          <w:bCs/>
+          <w:sz w:val="24"/>
+          <w:szCs w:val="24"/>
+          <w:lang w:val="pt-BR"/>
+        </w:rPr>
+        <w:t xml:space="preserve">O objetivo relacionado </w:t>
+      </w:r>
+      <w:r>
+        <w:rPr>
+          <w:rFonts w:ascii="Arial" w:hAnsi="Arial" w:cs="Arial"/>
+          <w:bCs/>
+          <w:sz w:val="24"/>
+          <w:szCs w:val="24"/>
+          <w:highlight w:val="yellow"/>
+          <w:lang w:val="pt-BR"/>
+        </w:rPr>
+        <w:t>ao crescimento</w:t>
+      </w:r>
+      <w:r>
+        <w:rPr>
+          <w:rFonts w:ascii="Arial" w:hAnsi="Arial" w:cs="Arial"/>
+          <w:bCs/>
+          <w:sz w:val="24"/>
+          <w:szCs w:val="24"/>
+          <w:lang w:val="pt-BR"/>
+        </w:rPr>
+        <w:t xml:space="preserve"> </w:t>
+      </w:r>
+      <w:r>
+        <w:rPr>
+          <w:rFonts w:ascii="Arial" w:hAnsi="Arial" w:cs="Arial"/>
+          <w:bCs/>
+          <w:sz w:val="24"/>
+          <w:szCs w:val="24"/>
+          <w:lang w:val="pt-BR"/>
+        </w:rPr>
+        <w:t>do</w:t>
+      </w:r>
+      <w:r>
+        <w:rPr>
+          <w:rFonts w:ascii="Arial" w:hAnsi="Arial" w:cs="Arial"/>
+          <w:bCs/>
+          <w:sz w:val="24"/>
+          <w:szCs w:val="24"/>
+          <w:lang w:val="pt-BR"/>
+        </w:rPr>
+        <w:t xml:space="preserve"> MindPlus é</w:t>
+      </w:r>
+      <w:r>
+        <w:rPr>
+          <w:rFonts w:ascii="Arial" w:hAnsi="Arial" w:cs="Arial"/>
+          <w:bCs/>
+          <w:sz w:val="24"/>
+          <w:szCs w:val="24"/>
+          <w:lang w:val="pt-BR"/>
+        </w:rPr>
+        <w:t>:</w:t>
+      </w:r>
+    </w:p>
+    <w:p>
+      <w:pPr>
+        <w:pStyle w:val="PargrafodaLista"/>
+        <w:numPr>
+          <w:ilvl w:val="0"/>
+          <w:numId w:val="8"/>
+        </w:numPr>
+        <w:rPr>
+          <w:rFonts w:ascii="Arial" w:hAnsi="Arial" w:cs="Arial"/>
+          <w:bCs/>
+          <w:sz w:val="24"/>
+          <w:szCs w:val="24"/>
+          <w:lang w:val="pt-BR"/>
+        </w:rPr>
+      </w:pPr>
+      <w:r>
+        <w:rPr>
+          <w:rFonts w:ascii="Arial" w:hAnsi="Arial" w:cs="Arial"/>
+          <w:bCs/>
+          <w:sz w:val="24"/>
+          <w:szCs w:val="24"/>
+          <w:lang w:val="pt-BR"/>
+        </w:rPr>
+        <w:t>X número de downloads</w:t>
+      </w:r>
+      <w:r>
+        <w:rPr>
+          <w:rFonts w:ascii="Arial" w:hAnsi="Arial" w:cs="Arial"/>
+          <w:bCs/>
+          <w:sz w:val="24"/>
+          <w:szCs w:val="24"/>
+          <w:lang w:val="pt-BR"/>
+        </w:rPr>
+        <w:t xml:space="preserve"> no primeiro ano.</w:t>
+      </w:r>
+    </w:p>
+    <w:p>
+      <w:pPr>
+        <w:pStyle w:val="PargrafodaLista"/>
+        <w:numPr>
+          <w:ilvl w:val="0"/>
+          <w:numId w:val="8"/>
+        </w:numPr>
+        <w:rPr>
+          <w:rFonts w:ascii="Arial" w:hAnsi="Arial" w:cs="Arial"/>
+          <w:bCs/>
+          <w:sz w:val="24"/>
+          <w:szCs w:val="24"/>
+          <w:lang w:val="pt-BR"/>
+        </w:rPr>
+      </w:pPr>
+      <w:r>
+        <w:rPr>
+          <w:rFonts w:ascii="Arial" w:hAnsi="Arial" w:cs="Arial"/>
+          <w:bCs/>
+          <w:sz w:val="24"/>
+          <w:szCs w:val="24"/>
+          <w:lang w:val="pt-BR"/>
+        </w:rPr>
+        <w:t xml:space="preserve">X número de usuários ativos </w:t>
+      </w:r>
+      <w:r>
+        <w:rPr>
+          <w:rFonts w:ascii="Arial" w:hAnsi="Arial" w:cs="Arial"/>
+          <w:bCs/>
+          <w:sz w:val="24"/>
+          <w:szCs w:val="24"/>
+          <w:lang w:val="pt-BR"/>
+        </w:rPr>
+        <w:t>no primeiro</w:t>
+      </w:r>
+      <w:r>
+        <w:rPr>
+          <w:rFonts w:ascii="Arial" w:hAnsi="Arial" w:cs="Arial"/>
+          <w:bCs/>
+          <w:sz w:val="24"/>
+          <w:szCs w:val="24"/>
+          <w:lang w:val="pt-BR"/>
+        </w:rPr>
+        <w:t xml:space="preserve"> a</w:t>
+      </w:r>
+      <w:r>
+        <w:rPr>
+          <w:rFonts w:ascii="Arial" w:hAnsi="Arial" w:cs="Arial"/>
+          <w:bCs/>
+          <w:sz w:val="24"/>
+          <w:szCs w:val="24"/>
+          <w:lang w:val="pt-BR"/>
+        </w:rPr>
+        <w:t>no</w:t>
+      </w:r>
+      <w:r>
+        <w:rPr>
+          <w:rFonts w:ascii="Arial" w:hAnsi="Arial" w:cs="Arial"/>
+          <w:bCs/>
+          <w:sz w:val="24"/>
+          <w:szCs w:val="24"/>
+          <w:lang w:val="pt-BR"/>
+        </w:rPr>
+        <w:t>.</w:t>
+      </w:r>
+    </w:p>
+    <w:p>
+      <w:pPr>
+        <w:pStyle w:val="PargrafodaLista"/>
+        <w:numPr>
+          <w:ilvl w:val="0"/>
+          <w:numId w:val="8"/>
+        </w:numPr>
+        <w:rPr>
+          <w:rFonts w:ascii="Arial" w:hAnsi="Arial" w:cs="Arial"/>
+          <w:bCs/>
+          <w:sz w:val="24"/>
+          <w:szCs w:val="24"/>
+          <w:lang w:val="pt-BR"/>
+        </w:rPr>
+      </w:pPr>
+      <w:r>
+        <w:rPr>
+          <w:rFonts w:ascii="Arial" w:hAnsi="Arial" w:cs="Arial"/>
+          <w:bCs/>
+          <w:sz w:val="24"/>
+          <w:szCs w:val="24"/>
+          <w:lang w:val="pt-BR"/>
+        </w:rPr>
+        <w:t>Crescimento de 20% ao ano.</w:t>
+      </w:r>
+    </w:p>
+    <w:p>
+      <w:pPr>
+        <w:rPr>
+          <w:rFonts w:ascii="Arial" w:hAnsi="Arial" w:cs="Arial"/>
+          <w:bCs/>
+          <w:sz w:val="24"/>
+          <w:szCs w:val="24"/>
+          <w:lang w:val="pt-BR"/>
+        </w:rPr>
+      </w:pPr>
+      <w:r>
+        <w:rPr>
+          <w:rFonts w:ascii="Arial" w:hAnsi="Arial" w:cs="Arial"/>
+          <w:bCs/>
+          <w:sz w:val="24"/>
+          <w:szCs w:val="24"/>
+          <w:lang w:val="pt-BR"/>
+        </w:rPr>
+        <w:t>Mensurando os</w:t>
+      </w:r>
+      <w:r>
+        <w:rPr>
+          <w:rFonts w:ascii="Arial" w:hAnsi="Arial" w:cs="Arial"/>
+          <w:bCs/>
+          <w:sz w:val="24"/>
+          <w:szCs w:val="24"/>
+          <w:lang w:val="pt-BR"/>
+        </w:rPr>
+        <w:t xml:space="preserve"> dados</w:t>
+      </w:r>
+      <w:r>
+        <w:rPr>
+          <w:rFonts w:ascii="Arial" w:hAnsi="Arial" w:cs="Arial"/>
+          <w:bCs/>
+          <w:sz w:val="24"/>
+          <w:szCs w:val="24"/>
+          <w:lang w:val="pt-BR"/>
+        </w:rPr>
+        <w:t xml:space="preserve"> disponíveis no site do Governo Federal (</w:t>
+      </w:r>
+      <w:hyperlink r:id="rId5" w:anchor=":~:text=Novos%20dados%20mostram%20que%2086,a%20ansiedade%20e%20a%20depress%C3%A3o" w:history="1">
+        <w:r>
+          <w:rPr>
+            <w:rStyle w:val="Hyperlink"/>
+            <w:rFonts w:ascii="Arial" w:hAnsi="Arial" w:cs="Arial"/>
+            <w:bCs/>
+            <w:sz w:val="24"/>
+            <w:szCs w:val="24"/>
+            <w:lang w:val="pt-BR"/>
+          </w:rPr>
+          <w:t>https://www.gov.br/ebserh/pt-br/comunicacao/noticias/acoes-realizadas-pela-rede-ebserh-mec-buscam-conscientizar-sobre-a-importancia-da-saude-mental#:~:text=Novos%20dados%20mostram%20que%2086,a%20ansiedade%20e%20a%20depress%C3%A3o</w:t>
+        </w:r>
+      </w:hyperlink>
+      <w:r>
+        <w:rPr>
+          <w:rFonts w:ascii="Arial" w:hAnsi="Arial" w:cs="Arial"/>
+          <w:bCs/>
+          <w:sz w:val="24"/>
+          <w:szCs w:val="24"/>
+          <w:lang w:val="pt-BR"/>
+        </w:rPr>
+        <w:t xml:space="preserve">, que indica um </w:t>
+      </w:r>
+      <w:r>
+        <w:rPr>
+          <w:rFonts w:ascii="Arial" w:hAnsi="Arial" w:cs="Arial"/>
+          <w:bCs/>
+          <w:sz w:val="24"/>
+          <w:szCs w:val="24"/>
+          <w:lang w:val="pt-BR"/>
+        </w:rPr>
+        <w:t>número</w:t>
+      </w:r>
+      <w:r>
+        <w:rPr>
+          <w:rFonts w:ascii="Arial" w:hAnsi="Arial" w:cs="Arial"/>
+          <w:bCs/>
+          <w:sz w:val="24"/>
+          <w:szCs w:val="24"/>
+          <w:lang w:val="pt-BR"/>
+        </w:rPr>
+        <w:t xml:space="preserve"> aproximado de 180 </w:t>
+      </w:r>
+      <w:r>
+        <w:rPr>
+          <w:rFonts w:ascii="Arial" w:hAnsi="Arial" w:cs="Arial"/>
+          <w:bCs/>
+          <w:sz w:val="24"/>
+          <w:szCs w:val="24"/>
+          <w:lang w:val="pt-BR"/>
+        </w:rPr>
+        <w:t>milhões</w:t>
+      </w:r>
+      <w:r>
+        <w:rPr>
+          <w:rFonts w:ascii="Arial" w:hAnsi="Arial" w:cs="Arial"/>
+          <w:bCs/>
+          <w:sz w:val="24"/>
+          <w:szCs w:val="24"/>
+          <w:lang w:val="pt-BR"/>
+        </w:rPr>
+        <w:t xml:space="preserve"> de brasileiros com algum tipo de transtorno,</w:t>
+      </w:r>
+      <w:r>
+        <w:rPr>
+          <w:rFonts w:ascii="Arial" w:hAnsi="Arial" w:cs="Arial"/>
+          <w:bCs/>
+          <w:sz w:val="24"/>
+          <w:szCs w:val="24"/>
+          <w:lang w:val="pt-BR"/>
+        </w:rPr>
+        <w:t xml:space="preserve"> podemos almejar</w:t>
+      </w:r>
+      <w:r>
+        <w:rPr>
+          <w:rFonts w:ascii="Arial" w:hAnsi="Arial" w:cs="Arial"/>
+          <w:bCs/>
+          <w:sz w:val="24"/>
+          <w:szCs w:val="24"/>
+          <w:lang w:val="pt-BR"/>
+        </w:rPr>
+        <w:t>,</w:t>
+      </w:r>
+      <w:r>
+        <w:rPr>
+          <w:rFonts w:ascii="Arial" w:hAnsi="Arial" w:cs="Arial"/>
+          <w:bCs/>
+          <w:sz w:val="24"/>
+          <w:szCs w:val="24"/>
+          <w:lang w:val="pt-BR"/>
+        </w:rPr>
+        <w:t xml:space="preserve"> nesse tempo estipulado, alcançar a marca de aproximadamente 2 milhões de usuários, uma </w:t>
+      </w:r>
+      <w:r>
+        <w:rPr>
+          <w:rFonts w:ascii="Arial" w:hAnsi="Arial" w:cs="Arial"/>
+          <w:bCs/>
+          <w:sz w:val="24"/>
+          <w:szCs w:val="24"/>
+          <w:lang w:val="pt-BR"/>
+        </w:rPr>
+        <w:t>média</w:t>
+      </w:r>
+      <w:r>
+        <w:rPr>
+          <w:rFonts w:ascii="Arial" w:hAnsi="Arial" w:cs="Arial"/>
+          <w:bCs/>
+          <w:sz w:val="24"/>
+          <w:szCs w:val="24"/>
+          <w:lang w:val="pt-BR"/>
+        </w:rPr>
+        <w:t xml:space="preserve"> de 200.000 mil usuários por ano e 34.000 clientes por mês.</w:t>
+      </w:r>
+      <w:r>
+        <w:rPr>
+          <w:rFonts w:ascii="Arial" w:hAnsi="Arial" w:cs="Arial"/>
+          <w:bCs/>
+          <w:sz w:val="24"/>
+          <w:szCs w:val="24"/>
+          <w:lang w:val="pt-BR"/>
+        </w:rPr>
+        <w:t xml:space="preserve"> </w:t>
+      </w:r>
+    </w:p>
+    <w:p>
+      <w:pPr>
+        <w:rPr>
+          <w:rFonts w:ascii="Arial" w:hAnsi="Arial" w:cs="Arial"/>
+          <w:b/>
+          <w:bCs/>
+          <w:sz w:val="28"/>
+          <w:szCs w:val="28"/>
+          <w:lang w:val="pt-BR"/>
+        </w:rPr>
+      </w:pPr>
+    </w:p>
+    <w:p>
+      <w:pPr>
+        <w:pStyle w:val="PargrafodaLista"/>
         <w:numPr>
           <w:ilvl w:val="0"/>
           <w:numId w:val="2"/>
@@ -170,18 +1689,88 @@
     </w:p>
     <w:p>
       <w:pPr>
+        <w:rPr>
+          <w:rFonts w:ascii="Arial" w:hAnsi="Arial" w:cs="Arial"/>
+          <w:bCs/>
+          <w:sz w:val="24"/>
+          <w:szCs w:val="24"/>
+          <w:lang w:val="pt-BR"/>
+        </w:rPr>
+      </w:pPr>
+      <w:r>
+        <w:rPr>
+          <w:rFonts w:ascii="Arial" w:hAnsi="Arial" w:cs="Arial"/>
+          <w:bCs/>
+          <w:sz w:val="24"/>
+          <w:szCs w:val="24"/>
+          <w:highlight w:val="yellow"/>
+          <w:lang w:val="pt-BR"/>
+        </w:rPr>
+        <w:t xml:space="preserve">Um número desafiador no começo do </w:t>
+      </w:r>
+      <w:proofErr w:type="gramStart"/>
+      <w:r>
+        <w:rPr>
+          <w:rFonts w:ascii="Arial" w:hAnsi="Arial" w:cs="Arial"/>
+          <w:bCs/>
+          <w:sz w:val="24"/>
+          <w:szCs w:val="24"/>
+          <w:highlight w:val="yellow"/>
+          <w:lang w:val="pt-BR"/>
+        </w:rPr>
+        <w:t>projeto</w:t>
+      </w:r>
+      <w:proofErr w:type="gramEnd"/>
+      <w:r>
+        <w:rPr>
+          <w:rFonts w:ascii="Arial" w:hAnsi="Arial" w:cs="Arial"/>
+          <w:bCs/>
+          <w:sz w:val="24"/>
+          <w:szCs w:val="24"/>
+          <w:highlight w:val="yellow"/>
+          <w:lang w:val="pt-BR"/>
+        </w:rPr>
+        <w:t xml:space="preserve"> mas possível dado o crescimento exponencial do assunto entre as mídias do mundo todo, tradicionais e sociais, que nomearam o problema como “o mal do século”. Resultado disso é o aumento constante da conscientização da população sobre o tema, que atinge desde os mais velhos até os mais jovens, fazendo com que cada vez mais, as pessoas procurem ajuda.</w:t>
+      </w:r>
+      <w:r>
+        <w:rPr>
+          <w:rFonts w:ascii="Arial" w:hAnsi="Arial" w:cs="Arial"/>
+          <w:bCs/>
+          <w:sz w:val="24"/>
+          <w:szCs w:val="24"/>
+          <w:lang w:val="pt-BR"/>
+        </w:rPr>
+        <w:t xml:space="preserve"> </w:t>
+      </w:r>
+    </w:p>
+    <w:p>
+      <w:pPr>
+        <w:rPr>
+          <w:rFonts w:ascii="Arial" w:hAnsi="Arial" w:cs="Arial"/>
+          <w:b/>
+          <w:bCs/>
+          <w:sz w:val="28"/>
+          <w:szCs w:val="28"/>
+          <w:lang w:val="pt-BR"/>
+        </w:rPr>
+      </w:pPr>
+    </w:p>
+    <w:p>
+      <w:pPr>
         <w:jc w:val="both"/>
         <w:rPr>
           <w:rFonts w:ascii="Arial" w:hAnsi="Arial" w:cs="Arial"/>
           <w:sz w:val="24"/>
           <w:szCs w:val="24"/>
-        </w:rPr>
-      </w:pPr>
-      <w:r>
-        <w:rPr>
-          <w:rFonts w:ascii="Arial" w:hAnsi="Arial" w:cs="Arial"/>
-          <w:sz w:val="24"/>
-          <w:szCs w:val="24"/>
+          <w:lang w:val="pt-BR"/>
+        </w:rPr>
+      </w:pPr>
+      <w:r>
+        <w:rPr>
+          <w:rFonts w:ascii="Arial" w:hAnsi="Arial" w:cs="Arial"/>
+          <w:sz w:val="24"/>
+          <w:szCs w:val="24"/>
+          <w:lang w:val="pt-BR"/>
         </w:rPr>
         <w:t xml:space="preserve">    </w:t>
       </w:r>
@@ -190,13 +1779,14 @@
           <w:rFonts w:ascii="Arial" w:hAnsi="Arial" w:cs="Arial"/>
           <w:sz w:val="24"/>
           <w:szCs w:val="24"/>
+          <w:lang w:val="pt-BR"/>
         </w:rPr>
         <w:t>Existem diversas razões para justificar o desenvolvimento de software para ajudar pessoas com ansiedade e depressão, incluindo:</w:t>
       </w:r>
     </w:p>
     <w:p>
       <w:pPr>
-        <w:pStyle w:val="ListParagraph"/>
+        <w:pStyle w:val="PargrafodaLista"/>
         <w:numPr>
           <w:ilvl w:val="0"/>
           <w:numId w:val="4"/>
@@ -206,13 +1796,15 @@
           <w:rFonts w:ascii="Arial" w:hAnsi="Arial" w:cs="Arial"/>
           <w:sz w:val="24"/>
           <w:szCs w:val="24"/>
-        </w:rPr>
-      </w:pPr>
-      <w:r>
-        <w:rPr>
-          <w:rFonts w:ascii="Arial" w:hAnsi="Arial" w:cs="Arial"/>
-          <w:sz w:val="24"/>
-          <w:szCs w:val="24"/>
+          <w:lang w:val="pt-BR"/>
+        </w:rPr>
+      </w:pPr>
+      <w:r>
+        <w:rPr>
+          <w:rFonts w:ascii="Arial" w:hAnsi="Arial" w:cs="Arial"/>
+          <w:sz w:val="24"/>
+          <w:szCs w:val="24"/>
+          <w:lang w:val="pt-BR"/>
         </w:rPr>
         <w:t xml:space="preserve">  </w:t>
       </w:r>
@@ -221,6 +1813,7 @@
           <w:rFonts w:ascii="Arial" w:hAnsi="Arial" w:cs="Arial"/>
           <w:sz w:val="24"/>
           <w:szCs w:val="24"/>
+          <w:lang w:val="pt-BR"/>
         </w:rPr>
         <w:t xml:space="preserve"> </w:t>
       </w:r>
@@ -229,6 +1822,7 @@
           <w:rFonts w:ascii="Arial" w:hAnsi="Arial" w:cs="Arial"/>
           <w:sz w:val="24"/>
           <w:szCs w:val="24"/>
+          <w:lang w:val="pt-BR"/>
         </w:rPr>
         <w:t xml:space="preserve"> </w:t>
       </w:r>
@@ -237,8 +1831,36 @@
           <w:rFonts w:ascii="Arial" w:hAnsi="Arial" w:cs="Arial"/>
           <w:sz w:val="24"/>
           <w:szCs w:val="24"/>
-        </w:rPr>
-        <w:t>Prevalência de ansiedade e depressão: A ansiedade e a depressão são problemas de saúde mental muito comuns em todo o mundo, afetando milhões de pessoas. Segundo a OMS (Organização Mundial da Saúde), mais de 264 milhões de pessoas em todo o mundo sofrem de depressão e cerca de 284 milhões de pessoas sofrem de ansiedade.</w:t>
+          <w:lang w:val="pt-BR"/>
+        </w:rPr>
+        <w:t>Prevalência de ansiedade e depressão: A ansiedade e a depressão são problemas de saúde mental muito comuns em todo o mundo, afetando milhões de pessoas. Segundo a OMS (Organização Mundial da Saúde), mais de 264 milhões de pessoas em todo o mundo sofrem de depressão e</w:t>
+      </w:r>
+      <w:r>
+        <w:rPr>
+          <w:rFonts w:ascii="Arial" w:hAnsi="Arial" w:cs="Arial"/>
+          <w:sz w:val="24"/>
+          <w:szCs w:val="24"/>
+          <w:lang w:val="pt-BR"/>
+        </w:rPr>
+        <w:t xml:space="preserve"> cerca de 284 milhões</w:t>
+      </w:r>
+      <w:r>
+        <w:rPr>
+          <w:rFonts w:ascii="Arial" w:hAnsi="Arial" w:cs="Arial"/>
+          <w:sz w:val="24"/>
+          <w:szCs w:val="24"/>
+          <w:lang w:val="pt-BR"/>
+        </w:rPr>
+        <w:t xml:space="preserve"> sofrem de ansiedade.</w:t>
+      </w:r>
+      <w:r>
+        <w:rPr>
+          <w:rFonts w:ascii="Arial" w:hAnsi="Arial" w:cs="Arial"/>
+          <w:sz w:val="24"/>
+          <w:szCs w:val="24"/>
+          <w:lang w:val="pt-BR"/>
+        </w:rPr>
+        <w:t xml:space="preserve"> No Brasil cerca de 86% da população sofre de algum tipo de transtorno psicológico, isto é, 180 milhões aproximadamente.</w:t>
       </w:r>
     </w:p>
     <w:p>
@@ -248,12 +1870,13 @@
           <w:rFonts w:ascii="Arial" w:hAnsi="Arial" w:cs="Arial"/>
           <w:sz w:val="24"/>
           <w:szCs w:val="24"/>
-        </w:rPr>
-      </w:pPr>
-    </w:p>
-    <w:p>
-      <w:pPr>
-        <w:pStyle w:val="ListParagraph"/>
+          <w:lang w:val="pt-BR"/>
+        </w:rPr>
+      </w:pPr>
+    </w:p>
+    <w:p>
+      <w:pPr>
+        <w:pStyle w:val="PargrafodaLista"/>
         <w:numPr>
           <w:ilvl w:val="0"/>
           <w:numId w:val="4"/>
@@ -263,13 +1886,15 @@
           <w:rFonts w:ascii="Arial" w:hAnsi="Arial" w:cs="Arial"/>
           <w:sz w:val="24"/>
           <w:szCs w:val="24"/>
-        </w:rPr>
-      </w:pPr>
-      <w:r>
-        <w:rPr>
-          <w:rFonts w:ascii="Arial" w:hAnsi="Arial" w:cs="Arial"/>
-          <w:sz w:val="24"/>
-          <w:szCs w:val="24"/>
+          <w:lang w:val="pt-BR"/>
+        </w:rPr>
+      </w:pPr>
+      <w:r>
+        <w:rPr>
+          <w:rFonts w:ascii="Arial" w:hAnsi="Arial" w:cs="Arial"/>
+          <w:sz w:val="24"/>
+          <w:szCs w:val="24"/>
+          <w:lang w:val="pt-BR"/>
         </w:rPr>
         <w:t xml:space="preserve">   </w:t>
       </w:r>
@@ -278,6 +1903,7 @@
           <w:rFonts w:ascii="Arial" w:hAnsi="Arial" w:cs="Arial"/>
           <w:sz w:val="24"/>
           <w:szCs w:val="24"/>
+          <w:lang w:val="pt-BR"/>
         </w:rPr>
         <w:t xml:space="preserve"> A</w:t>
       </w:r>
@@ -286,8 +1912,19 @@
           <w:rFonts w:ascii="Arial" w:hAnsi="Arial" w:cs="Arial"/>
           <w:sz w:val="24"/>
           <w:szCs w:val="24"/>
-        </w:rPr>
-        <w:t>cesso limitado a cuidados de saúde mental: Embora haja muitos tratamentos eficazes disponíveis para a ansiedade e a depressão, muitas pessoas não têm acesso a eles por uma série de razões, incluindo falta de acesso a profissionais de saúde mental, barreiras financeiras e estigmas culturais.</w:t>
+          <w:lang w:val="pt-BR"/>
+        </w:rPr>
+        <w:t xml:space="preserve">cesso limitado a cuidados de saúde mental: Embora haja muitos tratamentos eficazes disponíveis para a ansiedade e a depressão, muitas pessoas não têm </w:t>
+      </w:r>
+      <w:r>
+        <w:rPr>
+          <w:rFonts w:ascii="Arial" w:hAnsi="Arial" w:cs="Arial"/>
+          <w:sz w:val="24"/>
+          <w:szCs w:val="24"/>
+          <w:lang w:val="pt-BR"/>
+        </w:rPr>
+        <w:lastRenderedPageBreak/>
+        <w:t>acesso a eles por uma série de razões, incluindo falta de acesso a profissionais de saúde mental, barreiras financeiras e estigmas culturais.</w:t>
       </w:r>
     </w:p>
     <w:p>
@@ -297,12 +1934,13 @@
           <w:rFonts w:ascii="Arial" w:hAnsi="Arial" w:cs="Arial"/>
           <w:sz w:val="24"/>
           <w:szCs w:val="24"/>
-        </w:rPr>
-      </w:pPr>
-    </w:p>
-    <w:p>
-      <w:pPr>
-        <w:pStyle w:val="ListParagraph"/>
+          <w:lang w:val="pt-BR"/>
+        </w:rPr>
+      </w:pPr>
+    </w:p>
+    <w:p>
+      <w:pPr>
+        <w:pStyle w:val="PargrafodaLista"/>
         <w:numPr>
           <w:ilvl w:val="0"/>
           <w:numId w:val="4"/>
@@ -312,13 +1950,15 @@
           <w:rFonts w:ascii="Arial" w:hAnsi="Arial" w:cs="Arial"/>
           <w:sz w:val="24"/>
           <w:szCs w:val="24"/>
-        </w:rPr>
-      </w:pPr>
-      <w:r>
-        <w:rPr>
-          <w:rFonts w:ascii="Arial" w:hAnsi="Arial" w:cs="Arial"/>
-          <w:sz w:val="24"/>
-          <w:szCs w:val="24"/>
+          <w:lang w:val="pt-BR"/>
+        </w:rPr>
+      </w:pPr>
+      <w:r>
+        <w:rPr>
+          <w:rFonts w:ascii="Arial" w:hAnsi="Arial" w:cs="Arial"/>
+          <w:sz w:val="24"/>
+          <w:szCs w:val="24"/>
+          <w:lang w:val="pt-BR"/>
         </w:rPr>
         <w:t xml:space="preserve">    </w:t>
       </w:r>
@@ -327,6 +1967,7 @@
           <w:rFonts w:ascii="Arial" w:hAnsi="Arial" w:cs="Arial"/>
           <w:sz w:val="24"/>
           <w:szCs w:val="24"/>
+          <w:lang w:val="pt-BR"/>
         </w:rPr>
         <w:t>Tecnologia como ferramenta para a saúde mental: A tecnologia pode ser uma ferramenta poderosa para a saúde mental, fornecendo acesso a cuidados de saúde mental em momentos e lugares convenientes para as pessoas. Aplicativos móveis e outras tecnologias podem fornecer intervenções baseadas em evidências, como terapia cognitivo-comportamental (TCC) e meditação, para ajudar as pessoas a lidar com a ansiedade e a depressão.</w:t>
       </w:r>
@@ -338,12 +1979,13 @@
           <w:rFonts w:ascii="Arial" w:hAnsi="Arial" w:cs="Arial"/>
           <w:sz w:val="24"/>
           <w:szCs w:val="24"/>
-        </w:rPr>
-      </w:pPr>
-    </w:p>
-    <w:p>
-      <w:pPr>
-        <w:pStyle w:val="ListParagraph"/>
+          <w:lang w:val="pt-BR"/>
+        </w:rPr>
+      </w:pPr>
+    </w:p>
+    <w:p>
+      <w:pPr>
+        <w:pStyle w:val="PargrafodaLista"/>
         <w:numPr>
           <w:ilvl w:val="0"/>
           <w:numId w:val="4"/>
@@ -353,13 +1995,15 @@
           <w:rFonts w:ascii="Arial" w:hAnsi="Arial" w:cs="Arial"/>
           <w:sz w:val="24"/>
           <w:szCs w:val="24"/>
-        </w:rPr>
-      </w:pPr>
-      <w:r>
-        <w:rPr>
-          <w:rFonts w:ascii="Arial" w:hAnsi="Arial" w:cs="Arial"/>
-          <w:sz w:val="24"/>
-          <w:szCs w:val="24"/>
+          <w:lang w:val="pt-BR"/>
+        </w:rPr>
+      </w:pPr>
+      <w:r>
+        <w:rPr>
+          <w:rFonts w:ascii="Arial" w:hAnsi="Arial" w:cs="Arial"/>
+          <w:sz w:val="24"/>
+          <w:szCs w:val="24"/>
+          <w:lang w:val="pt-BR"/>
         </w:rPr>
         <w:t xml:space="preserve">    </w:t>
       </w:r>
@@ -368,6 +2012,7 @@
           <w:rFonts w:ascii="Arial" w:hAnsi="Arial" w:cs="Arial"/>
           <w:sz w:val="24"/>
           <w:szCs w:val="24"/>
+          <w:lang w:val="pt-BR"/>
         </w:rPr>
         <w:t>Personalização e flexibilidade: As soluções de software podem ser personalizadas para atender às necessidades individuais dos usuários, fornecendo intervenções específicas que abordam as causas subjacentes da ansiedade e da depressão. Além disso, a flexibilidade da tecnologia permite que as pessoas acessem cuidados de saúde mental em horários convenientes e em seus próprios termos, o que pode aumentar a adesão ao tratamento.</w:t>
       </w:r>
@@ -379,12 +2024,13 @@
           <w:rFonts w:ascii="Arial" w:hAnsi="Arial" w:cs="Arial"/>
           <w:sz w:val="24"/>
           <w:szCs w:val="24"/>
-        </w:rPr>
-      </w:pPr>
-    </w:p>
-    <w:p>
-      <w:pPr>
-        <w:pStyle w:val="ListParagraph"/>
+          <w:lang w:val="pt-BR"/>
+        </w:rPr>
+      </w:pPr>
+    </w:p>
+    <w:p>
+      <w:pPr>
+        <w:pStyle w:val="PargrafodaLista"/>
         <w:numPr>
           <w:ilvl w:val="0"/>
           <w:numId w:val="4"/>
@@ -394,13 +2040,15 @@
           <w:rFonts w:ascii="Arial" w:hAnsi="Arial" w:cs="Arial"/>
           <w:sz w:val="24"/>
           <w:szCs w:val="24"/>
-        </w:rPr>
-      </w:pPr>
-      <w:r>
-        <w:rPr>
-          <w:rFonts w:ascii="Arial" w:hAnsi="Arial" w:cs="Arial"/>
-          <w:sz w:val="24"/>
-          <w:szCs w:val="24"/>
+          <w:lang w:val="pt-BR"/>
+        </w:rPr>
+      </w:pPr>
+      <w:r>
+        <w:rPr>
+          <w:rFonts w:ascii="Arial" w:hAnsi="Arial" w:cs="Arial"/>
+          <w:sz w:val="24"/>
+          <w:szCs w:val="24"/>
+          <w:lang w:val="pt-BR"/>
         </w:rPr>
         <w:t xml:space="preserve">    </w:t>
       </w:r>
@@ -409,6 +2057,7 @@
           <w:rFonts w:ascii="Arial" w:hAnsi="Arial" w:cs="Arial"/>
           <w:sz w:val="24"/>
           <w:szCs w:val="24"/>
+          <w:lang w:val="pt-BR"/>
         </w:rPr>
         <w:t>Prevenção e detecção precoce: O software pode ser usado não apenas para tratar a ansiedade e a depressão, mas também para prevenir esses problemas e detectá-los precocemente. As tecnologias podem monitorar sinais precoces de ansiedade e depressão, fornecendo intervenções preventivas e conectando as pessoas aos cuidados de saúde mental antes que os problemas se tornem graves.</w:t>
       </w:r>
@@ -420,12 +2069,13 @@
           <w:rFonts w:ascii="Arial" w:hAnsi="Arial" w:cs="Arial"/>
           <w:sz w:val="24"/>
           <w:szCs w:val="24"/>
-        </w:rPr>
-      </w:pPr>
-    </w:p>
-    <w:p>
-      <w:pPr>
-        <w:pStyle w:val="ListParagraph"/>
+          <w:lang w:val="pt-BR"/>
+        </w:rPr>
+      </w:pPr>
+    </w:p>
+    <w:p>
+      <w:pPr>
+        <w:pStyle w:val="PargrafodaLista"/>
         <w:numPr>
           <w:ilvl w:val="0"/>
           <w:numId w:val="4"/>
@@ -435,13 +2085,15 @@
           <w:rFonts w:ascii="Arial" w:hAnsi="Arial" w:cs="Arial"/>
           <w:sz w:val="24"/>
           <w:szCs w:val="24"/>
-        </w:rPr>
-      </w:pPr>
-      <w:r>
-        <w:rPr>
-          <w:rFonts w:ascii="Arial" w:hAnsi="Arial" w:cs="Arial"/>
-          <w:sz w:val="24"/>
-          <w:szCs w:val="24"/>
+          <w:lang w:val="pt-BR"/>
+        </w:rPr>
+      </w:pPr>
+      <w:r>
+        <w:rPr>
+          <w:rFonts w:ascii="Arial" w:hAnsi="Arial" w:cs="Arial"/>
+          <w:sz w:val="24"/>
+          <w:szCs w:val="24"/>
+          <w:lang w:val="pt-BR"/>
         </w:rPr>
         <w:t xml:space="preserve">    </w:t>
       </w:r>
@@ -450,32 +2102,55 @@
           <w:rFonts w:ascii="Arial" w:hAnsi="Arial" w:cs="Arial"/>
           <w:sz w:val="24"/>
           <w:szCs w:val="24"/>
-        </w:rPr>
-        <w:t>Em resumo, desenvolver software para ajudar pessoas com ansiedade e depressão é importante porque esses problemas são prevalentes e muitas vezes não tratados adequadamente. A tecnologia pode fornecer soluções personalizadas, flexíveis e acessíveis para a saúde mental, ajudando a prevenir, detectar e tratar a ansiedade e a depressão.</w:t>
-      </w:r>
-    </w:p>
-    <w:p>
-      <w:pPr>
-        <w:pStyle w:val="ListParagraph"/>
-        <w:rPr>
-          <w:rFonts w:ascii="Arial" w:hAnsi="Arial" w:cs="Arial"/>
-          <w:sz w:val="24"/>
-          <w:szCs w:val="24"/>
-        </w:rPr>
-      </w:pPr>
-    </w:p>
-    <w:p>
-      <w:pPr>
-        <w:rPr>
-          <w:rFonts w:ascii="Arial" w:hAnsi="Arial" w:cs="Arial"/>
-          <w:sz w:val="24"/>
-          <w:szCs w:val="24"/>
-        </w:rPr>
-      </w:pPr>
-    </w:p>
-    <w:p>
-      <w:pPr>
-        <w:pStyle w:val="ListParagraph"/>
+          <w:lang w:val="pt-BR"/>
+        </w:rPr>
+        <w:t xml:space="preserve">Em resumo, desenvolver </w:t>
+      </w:r>
+      <w:proofErr w:type="spellStart"/>
+      <w:r>
+        <w:rPr>
+          <w:rFonts w:ascii="Arial" w:hAnsi="Arial" w:cs="Arial"/>
+          <w:sz w:val="24"/>
+          <w:szCs w:val="24"/>
+          <w:lang w:val="pt-BR"/>
+        </w:rPr>
+        <w:t>software</w:t>
+      </w:r>
+      <w:proofErr w:type="spellEnd"/>
+      <w:r>
+        <w:rPr>
+          <w:rFonts w:ascii="Arial" w:hAnsi="Arial" w:cs="Arial"/>
+          <w:sz w:val="24"/>
+          <w:szCs w:val="24"/>
+          <w:lang w:val="pt-BR"/>
+        </w:rPr>
+        <w:t xml:space="preserve"> para ajudar pessoas com ansiedade e depressão é importante porque esses problemas são prevalentes e muitas vezes não tratados adequadamente. A tecnologia pode fornecer soluções personalizadas, flexíveis e acessíveis para a saúde mental, ajudando a prevenir, detectar e tratar a ansiedade e a depressão.</w:t>
+      </w:r>
+    </w:p>
+    <w:p>
+      <w:pPr>
+        <w:pStyle w:val="PargrafodaLista"/>
+        <w:rPr>
+          <w:rFonts w:ascii="Arial" w:hAnsi="Arial" w:cs="Arial"/>
+          <w:sz w:val="24"/>
+          <w:szCs w:val="24"/>
+          <w:lang w:val="pt-BR"/>
+        </w:rPr>
+      </w:pPr>
+    </w:p>
+    <w:p>
+      <w:pPr>
+        <w:rPr>
+          <w:rFonts w:ascii="Arial" w:hAnsi="Arial" w:cs="Arial"/>
+          <w:sz w:val="24"/>
+          <w:szCs w:val="24"/>
+          <w:lang w:val="pt-BR"/>
+        </w:rPr>
+      </w:pPr>
+    </w:p>
+    <w:p>
+      <w:pPr>
+        <w:pStyle w:val="PargrafodaLista"/>
         <w:numPr>
           <w:ilvl w:val="0"/>
           <w:numId w:val="2"/>
@@ -507,23 +2182,26 @@
           <w:rFonts w:ascii="Arial" w:hAnsi="Arial" w:cs="Arial"/>
           <w:sz w:val="24"/>
           <w:szCs w:val="24"/>
-        </w:rPr>
-      </w:pPr>
-      <w:r>
-        <w:rPr>
-          <w:rFonts w:ascii="Arial" w:hAnsi="Arial" w:cs="Arial"/>
-          <w:sz w:val="24"/>
-          <w:szCs w:val="24"/>
-        </w:rPr>
-        <w:t xml:space="preserve">    Este aplicativo tem como objetivo fornecer ajuda psicológica para pessoas que sofrem com ansiedade e depressão. O aplicativo contará com recursos para ajudar os usuários a gerenciar seus sintomas, melhorar seu bem-estar emocional e encontrar suporte quando necessário.</w:t>
-      </w:r>
-    </w:p>
-    <w:p>
-      <w:pPr>
-        <w:rPr>
-          <w:rFonts w:ascii="Arial" w:hAnsi="Arial" w:cs="Arial"/>
-          <w:sz w:val="24"/>
-          <w:szCs w:val="24"/>
+          <w:lang w:val="pt-BR"/>
+        </w:rPr>
+      </w:pPr>
+      <w:r>
+        <w:rPr>
+          <w:rFonts w:ascii="Arial" w:hAnsi="Arial" w:cs="Arial"/>
+          <w:sz w:val="24"/>
+          <w:szCs w:val="24"/>
+          <w:lang w:val="pt-BR"/>
+        </w:rPr>
+        <w:t>O aplicativo contará com recursos para ajudar os usuários a gerenciar seus sintomas, melhorar seu bem-estar emocional e encontrar suporte quando necessário.</w:t>
+      </w:r>
+    </w:p>
+    <w:p>
+      <w:pPr>
+        <w:rPr>
+          <w:rFonts w:ascii="Arial" w:hAnsi="Arial" w:cs="Arial"/>
+          <w:sz w:val="24"/>
+          <w:szCs w:val="24"/>
+          <w:lang w:val="pt-BR"/>
         </w:rPr>
       </w:pPr>
     </w:p>
@@ -536,16 +2214,40 @@
           <w:szCs w:val="24"/>
         </w:rPr>
       </w:pPr>
-      <w:r>
-        <w:rPr>
-          <w:rFonts w:ascii="Arial" w:hAnsi="Arial" w:cs="Arial"/>
-          <w:b/>
-          <w:bCs/>
-          <w:sz w:val="24"/>
-          <w:szCs w:val="24"/>
-        </w:rPr>
-        <w:t>Principais Características</w:t>
-      </w:r>
+      <w:proofErr w:type="spellStart"/>
+      <w:r>
+        <w:rPr>
+          <w:rFonts w:ascii="Arial" w:hAnsi="Arial" w:cs="Arial"/>
+          <w:b/>
+          <w:bCs/>
+          <w:sz w:val="24"/>
+          <w:szCs w:val="24"/>
+        </w:rPr>
+        <w:t>Principais</w:t>
+      </w:r>
+      <w:proofErr w:type="spellEnd"/>
+      <w:r>
+        <w:rPr>
+          <w:rFonts w:ascii="Arial" w:hAnsi="Arial" w:cs="Arial"/>
+          <w:b/>
+          <w:bCs/>
+          <w:sz w:val="24"/>
+          <w:szCs w:val="24"/>
+        </w:rPr>
+        <w:t xml:space="preserve"> </w:t>
+      </w:r>
+      <w:proofErr w:type="spellStart"/>
+      <w:r>
+        <w:rPr>
+          <w:rFonts w:ascii="Arial" w:hAnsi="Arial" w:cs="Arial"/>
+          <w:b/>
+          <w:bCs/>
+          <w:sz w:val="24"/>
+          <w:szCs w:val="24"/>
+        </w:rPr>
+        <w:t>Características</w:t>
+      </w:r>
+      <w:proofErr w:type="spellEnd"/>
       <w:r>
         <w:rPr>
           <w:rFonts w:ascii="Arial" w:hAnsi="Arial" w:cs="Arial"/>
@@ -557,7 +2259,7 @@
     </w:p>
     <w:p>
       <w:pPr>
-        <w:pStyle w:val="ListParagraph"/>
+        <w:pStyle w:val="PargrafodaLista"/>
         <w:numPr>
           <w:ilvl w:val="0"/>
           <w:numId w:val="5"/>
@@ -567,14 +2269,17 @@
           <w:rFonts w:ascii="Arial" w:hAnsi="Arial" w:cs="Arial"/>
           <w:sz w:val="24"/>
           <w:szCs w:val="24"/>
-        </w:rPr>
-      </w:pPr>
-      <w:r>
-        <w:rPr>
-          <w:rFonts w:ascii="Arial" w:hAnsi="Arial" w:cs="Arial"/>
-          <w:sz w:val="24"/>
-          <w:szCs w:val="24"/>
-        </w:rPr>
+          <w:lang w:val="pt-BR"/>
+        </w:rPr>
+      </w:pPr>
+      <w:r>
+        <w:rPr>
+          <w:rFonts w:ascii="Arial" w:hAnsi="Arial" w:cs="Arial"/>
+          <w:sz w:val="24"/>
+          <w:szCs w:val="24"/>
+          <w:lang w:val="pt-BR"/>
+        </w:rPr>
+        <w:lastRenderedPageBreak/>
         <w:t xml:space="preserve">    </w:t>
       </w:r>
       <w:r>
@@ -582,24 +2287,9 @@
           <w:rFonts w:ascii="Arial" w:hAnsi="Arial" w:cs="Arial"/>
           <w:sz w:val="24"/>
           <w:szCs w:val="24"/>
-        </w:rPr>
-        <w:t xml:space="preserve">Acesso a um profissional de saúde mental: Os usuários terão acesso a um </w:t>
-      </w:r>
-      <w:r>
-        <w:rPr>
-          <w:rFonts w:ascii="Arial" w:hAnsi="Arial" w:cs="Arial"/>
-          <w:sz w:val="24"/>
-          <w:szCs w:val="24"/>
-        </w:rPr>
-        <w:t>profissional</w:t>
-      </w:r>
-      <w:r>
-        <w:rPr>
-          <w:rFonts w:ascii="Arial" w:hAnsi="Arial" w:cs="Arial"/>
-          <w:sz w:val="24"/>
-          <w:szCs w:val="24"/>
-        </w:rPr>
-        <w:t xml:space="preserve"> de saúde mental por meio do aplicativo, com a opção de marcar uma consulta online ou por telefone, dependendo da preferência do usuário.</w:t>
+          <w:lang w:val="pt-BR"/>
+        </w:rPr>
+        <w:t>Acesso a um profissional de saúde mental: Os usuários terão acesso a um profissional de saúde mental por meio do aplicativo, com a opção de marcar uma consulta online ou por telefone, dependendo da preferência do usuário.</w:t>
       </w:r>
     </w:p>
     <w:p>
@@ -609,12 +2299,13 @@
           <w:rFonts w:ascii="Arial" w:hAnsi="Arial" w:cs="Arial"/>
           <w:sz w:val="24"/>
           <w:szCs w:val="24"/>
-        </w:rPr>
-      </w:pPr>
-    </w:p>
-    <w:p>
-      <w:pPr>
-        <w:pStyle w:val="ListParagraph"/>
+          <w:lang w:val="pt-BR"/>
+        </w:rPr>
+      </w:pPr>
+    </w:p>
+    <w:p>
+      <w:pPr>
+        <w:pStyle w:val="PargrafodaLista"/>
         <w:numPr>
           <w:ilvl w:val="0"/>
           <w:numId w:val="5"/>
@@ -624,13 +2315,15 @@
           <w:rFonts w:ascii="Arial" w:hAnsi="Arial" w:cs="Arial"/>
           <w:sz w:val="24"/>
           <w:szCs w:val="24"/>
-        </w:rPr>
-      </w:pPr>
-      <w:r>
-        <w:rPr>
-          <w:rFonts w:ascii="Arial" w:hAnsi="Arial" w:cs="Arial"/>
-          <w:sz w:val="24"/>
-          <w:szCs w:val="24"/>
+          <w:lang w:val="pt-BR"/>
+        </w:rPr>
+      </w:pPr>
+      <w:r>
+        <w:rPr>
+          <w:rFonts w:ascii="Arial" w:hAnsi="Arial" w:cs="Arial"/>
+          <w:sz w:val="24"/>
+          <w:szCs w:val="24"/>
+          <w:lang w:val="pt-BR"/>
         </w:rPr>
         <w:t xml:space="preserve">    </w:t>
       </w:r>
@@ -639,6 +2332,7 @@
           <w:rFonts w:ascii="Arial" w:hAnsi="Arial" w:cs="Arial"/>
           <w:sz w:val="24"/>
           <w:szCs w:val="24"/>
+          <w:lang w:val="pt-BR"/>
         </w:rPr>
         <w:t>Rastreamento de Humor: Os usuários poderão acompanhar seu humor e sintomas diariamente, com o registro de suas emoções, atividades e pensamentos. Isso ajudará a identificar padrões e auxiliará no gerenciamento de seus sintomas.</w:t>
       </w:r>
@@ -650,12 +2344,13 @@
           <w:rFonts w:ascii="Arial" w:hAnsi="Arial" w:cs="Arial"/>
           <w:sz w:val="24"/>
           <w:szCs w:val="24"/>
-        </w:rPr>
-      </w:pPr>
-    </w:p>
-    <w:p>
-      <w:pPr>
-        <w:pStyle w:val="ListParagraph"/>
+          <w:lang w:val="pt-BR"/>
+        </w:rPr>
+      </w:pPr>
+    </w:p>
+    <w:p>
+      <w:pPr>
+        <w:pStyle w:val="PargrafodaLista"/>
         <w:numPr>
           <w:ilvl w:val="0"/>
           <w:numId w:val="5"/>
@@ -665,13 +2360,15 @@
           <w:rFonts w:ascii="Arial" w:hAnsi="Arial" w:cs="Arial"/>
           <w:sz w:val="24"/>
           <w:szCs w:val="24"/>
-        </w:rPr>
-      </w:pPr>
-      <w:r>
-        <w:rPr>
-          <w:rFonts w:ascii="Arial" w:hAnsi="Arial" w:cs="Arial"/>
-          <w:sz w:val="24"/>
-          <w:szCs w:val="24"/>
+          <w:lang w:val="pt-BR"/>
+        </w:rPr>
+      </w:pPr>
+      <w:r>
+        <w:rPr>
+          <w:rFonts w:ascii="Arial" w:hAnsi="Arial" w:cs="Arial"/>
+          <w:sz w:val="24"/>
+          <w:szCs w:val="24"/>
+          <w:lang w:val="pt-BR"/>
         </w:rPr>
         <w:t xml:space="preserve">    </w:t>
       </w:r>
@@ -680,6 +2377,7 @@
           <w:rFonts w:ascii="Arial" w:hAnsi="Arial" w:cs="Arial"/>
           <w:sz w:val="24"/>
           <w:szCs w:val="24"/>
+          <w:lang w:val="pt-BR"/>
         </w:rPr>
         <w:t>Exercícios de Relaxamento: O aplicativo oferecerá exercícios de relaxamento guiados, incluindo meditação e técnicas de respiração, que ajudarão os usuários a reduzir a ansiedade e melhorar o humor.</w:t>
       </w:r>
@@ -691,12 +2389,13 @@
           <w:rFonts w:ascii="Arial" w:hAnsi="Arial" w:cs="Arial"/>
           <w:sz w:val="24"/>
           <w:szCs w:val="24"/>
-        </w:rPr>
-      </w:pPr>
-    </w:p>
-    <w:p>
-      <w:pPr>
-        <w:pStyle w:val="ListParagraph"/>
+          <w:lang w:val="pt-BR"/>
+        </w:rPr>
+      </w:pPr>
+    </w:p>
+    <w:p>
+      <w:pPr>
+        <w:pStyle w:val="PargrafodaLista"/>
         <w:numPr>
           <w:ilvl w:val="0"/>
           <w:numId w:val="5"/>
@@ -706,13 +2405,15 @@
           <w:rFonts w:ascii="Arial" w:hAnsi="Arial" w:cs="Arial"/>
           <w:sz w:val="24"/>
           <w:szCs w:val="24"/>
-        </w:rPr>
-      </w:pPr>
-      <w:r>
-        <w:rPr>
-          <w:rFonts w:ascii="Arial" w:hAnsi="Arial" w:cs="Arial"/>
-          <w:sz w:val="24"/>
-          <w:szCs w:val="24"/>
+          <w:lang w:val="pt-BR"/>
+        </w:rPr>
+      </w:pPr>
+      <w:r>
+        <w:rPr>
+          <w:rFonts w:ascii="Arial" w:hAnsi="Arial" w:cs="Arial"/>
+          <w:sz w:val="24"/>
+          <w:szCs w:val="24"/>
+          <w:lang w:val="pt-BR"/>
         </w:rPr>
         <w:t xml:space="preserve">    </w:t>
       </w:r>
@@ -721,8 +2422,29 @@
           <w:rFonts w:ascii="Arial" w:hAnsi="Arial" w:cs="Arial"/>
           <w:sz w:val="24"/>
           <w:szCs w:val="24"/>
-        </w:rPr>
-        <w:t>Recursos Educativos: O aplicativo fornecerá recursos educativos sobre ansiedade e depressão, incluindo informações sobre tratamentos, estratégias de coping e dicas para lidar com sintomas.</w:t>
+          <w:lang w:val="pt-BR"/>
+        </w:rPr>
+        <w:t xml:space="preserve">Recursos Educativos: O aplicativo fornecerá recursos educativos sobre ansiedade e depressão, incluindo informações sobre tratamentos, estratégias de </w:t>
+      </w:r>
+      <w:proofErr w:type="spellStart"/>
+      <w:r>
+        <w:rPr>
+          <w:rFonts w:ascii="Arial" w:hAnsi="Arial" w:cs="Arial"/>
+          <w:sz w:val="24"/>
+          <w:szCs w:val="24"/>
+          <w:lang w:val="pt-BR"/>
+        </w:rPr>
+        <w:t>coping</w:t>
+      </w:r>
+      <w:proofErr w:type="spellEnd"/>
+      <w:r>
+        <w:rPr>
+          <w:rFonts w:ascii="Arial" w:hAnsi="Arial" w:cs="Arial"/>
+          <w:sz w:val="24"/>
+          <w:szCs w:val="24"/>
+          <w:lang w:val="pt-BR"/>
+        </w:rPr>
+        <w:t xml:space="preserve"> e dicas para lidar com sintomas.</w:t>
       </w:r>
     </w:p>
     <w:p>
@@ -732,12 +2454,13 @@
           <w:rFonts w:ascii="Arial" w:hAnsi="Arial" w:cs="Arial"/>
           <w:sz w:val="24"/>
           <w:szCs w:val="24"/>
-        </w:rPr>
-      </w:pPr>
-    </w:p>
-    <w:p>
-      <w:pPr>
-        <w:pStyle w:val="ListParagraph"/>
+          <w:lang w:val="pt-BR"/>
+        </w:rPr>
+      </w:pPr>
+    </w:p>
+    <w:p>
+      <w:pPr>
+        <w:pStyle w:val="PargrafodaLista"/>
         <w:numPr>
           <w:ilvl w:val="0"/>
           <w:numId w:val="5"/>
@@ -747,13 +2470,15 @@
           <w:rFonts w:ascii="Arial" w:hAnsi="Arial" w:cs="Arial"/>
           <w:sz w:val="24"/>
           <w:szCs w:val="24"/>
-        </w:rPr>
-      </w:pPr>
-      <w:r>
-        <w:rPr>
-          <w:rFonts w:ascii="Arial" w:hAnsi="Arial" w:cs="Arial"/>
-          <w:sz w:val="24"/>
-          <w:szCs w:val="24"/>
+          <w:lang w:val="pt-BR"/>
+        </w:rPr>
+      </w:pPr>
+      <w:r>
+        <w:rPr>
+          <w:rFonts w:ascii="Arial" w:hAnsi="Arial" w:cs="Arial"/>
+          <w:sz w:val="24"/>
+          <w:szCs w:val="24"/>
+          <w:lang w:val="pt-BR"/>
         </w:rPr>
         <w:t xml:space="preserve">    </w:t>
       </w:r>
@@ -762,6 +2487,7 @@
           <w:rFonts w:ascii="Arial" w:hAnsi="Arial" w:cs="Arial"/>
           <w:sz w:val="24"/>
           <w:szCs w:val="24"/>
+          <w:lang w:val="pt-BR"/>
         </w:rPr>
         <w:t>Comunidade de Suporte: O aplicativo permitirá que os usuários se conectem com outras pessoas que também estão lutando contra ansiedade e depressão, permitindo que eles compartilhem experiências e ofereçam suporte emocional um ao outro.</w:t>
       </w:r>
@@ -773,12 +2499,13 @@
           <w:rFonts w:ascii="Arial" w:hAnsi="Arial" w:cs="Arial"/>
           <w:sz w:val="24"/>
           <w:szCs w:val="24"/>
-        </w:rPr>
-      </w:pPr>
-    </w:p>
-    <w:p>
-      <w:pPr>
-        <w:pStyle w:val="ListParagraph"/>
+          <w:lang w:val="pt-BR"/>
+        </w:rPr>
+      </w:pPr>
+    </w:p>
+    <w:p>
+      <w:pPr>
+        <w:pStyle w:val="PargrafodaLista"/>
         <w:numPr>
           <w:ilvl w:val="0"/>
           <w:numId w:val="5"/>
@@ -788,13 +2515,15 @@
           <w:rFonts w:ascii="Arial" w:hAnsi="Arial" w:cs="Arial"/>
           <w:sz w:val="24"/>
           <w:szCs w:val="24"/>
-        </w:rPr>
-      </w:pPr>
-      <w:r>
-        <w:rPr>
-          <w:rFonts w:ascii="Arial" w:hAnsi="Arial" w:cs="Arial"/>
-          <w:sz w:val="24"/>
-          <w:szCs w:val="24"/>
+          <w:lang w:val="pt-BR"/>
+        </w:rPr>
+      </w:pPr>
+      <w:r>
+        <w:rPr>
+          <w:rFonts w:ascii="Arial" w:hAnsi="Arial" w:cs="Arial"/>
+          <w:sz w:val="24"/>
+          <w:szCs w:val="24"/>
+          <w:lang w:val="pt-BR"/>
         </w:rPr>
         <w:t xml:space="preserve">    </w:t>
       </w:r>
@@ -803,6 +2532,7 @@
           <w:rFonts w:ascii="Arial" w:hAnsi="Arial" w:cs="Arial"/>
           <w:sz w:val="24"/>
           <w:szCs w:val="24"/>
+          <w:lang w:val="pt-BR"/>
         </w:rPr>
         <w:t>Notificações e Lembretes: O aplicativo enviará lembretes e notificações para ajudar os usuários a manter o foco em suas metas de saúde mental e lembrá-los de atividades importantes, como sessões de terapia ou exercícios de relaxamento.</w:t>
       </w:r>
@@ -814,12 +2544,13 @@
           <w:rFonts w:ascii="Arial" w:hAnsi="Arial" w:cs="Arial"/>
           <w:sz w:val="24"/>
           <w:szCs w:val="24"/>
-        </w:rPr>
-      </w:pPr>
-    </w:p>
-    <w:p>
-      <w:pPr>
-        <w:pStyle w:val="ListParagraph"/>
+          <w:lang w:val="pt-BR"/>
+        </w:rPr>
+      </w:pPr>
+    </w:p>
+    <w:p>
+      <w:pPr>
+        <w:pStyle w:val="PargrafodaLista"/>
         <w:numPr>
           <w:ilvl w:val="0"/>
           <w:numId w:val="5"/>
@@ -829,13 +2560,15 @@
           <w:rFonts w:ascii="Arial" w:hAnsi="Arial" w:cs="Arial"/>
           <w:sz w:val="24"/>
           <w:szCs w:val="24"/>
-        </w:rPr>
-      </w:pPr>
-      <w:r>
-        <w:rPr>
-          <w:rFonts w:ascii="Arial" w:hAnsi="Arial" w:cs="Arial"/>
-          <w:sz w:val="24"/>
-          <w:szCs w:val="24"/>
+          <w:lang w:val="pt-BR"/>
+        </w:rPr>
+      </w:pPr>
+      <w:r>
+        <w:rPr>
+          <w:rFonts w:ascii="Arial" w:hAnsi="Arial" w:cs="Arial"/>
+          <w:sz w:val="24"/>
+          <w:szCs w:val="24"/>
+          <w:lang w:val="pt-BR"/>
         </w:rPr>
         <w:t xml:space="preserve">    </w:t>
       </w:r>
@@ -844,6 +2577,7 @@
           <w:rFonts w:ascii="Arial" w:hAnsi="Arial" w:cs="Arial"/>
           <w:sz w:val="24"/>
           <w:szCs w:val="24"/>
+          <w:lang w:val="pt-BR"/>
         </w:rPr>
         <w:t>Segurança e Privacidade: O aplicativo garantirá a privacidade dos usuários, com recursos de segurança para proteger informações confidenciais, como registros de humor e informações de contato do profissional de saúde mental.</w:t>
       </w:r>
@@ -854,12 +2588,13 @@
           <w:rFonts w:ascii="Arial" w:hAnsi="Arial" w:cs="Arial"/>
           <w:sz w:val="24"/>
           <w:szCs w:val="24"/>
-        </w:rPr>
-      </w:pPr>
-    </w:p>
-    <w:p>
-      <w:pPr>
-        <w:pStyle w:val="ListParagraph"/>
+          <w:lang w:val="pt-BR"/>
+        </w:rPr>
+      </w:pPr>
+    </w:p>
+    <w:p>
+      <w:pPr>
+        <w:pStyle w:val="PargrafodaLista"/>
         <w:numPr>
           <w:ilvl w:val="0"/>
           <w:numId w:val="2"/>
@@ -882,6 +2617,921 @@
         </w:rPr>
         <w:t>ESCOPO DO PROJETO</w:t>
       </w:r>
+    </w:p>
+    <w:p>
+      <w:pPr>
+        <w:pStyle w:val="PargrafodaLista"/>
+        <w:ind w:left="360"/>
+        <w:rPr>
+          <w:rFonts w:ascii="Arial" w:hAnsi="Arial" w:cs="Arial"/>
+          <w:b/>
+          <w:bCs/>
+          <w:sz w:val="28"/>
+          <w:szCs w:val="28"/>
+        </w:rPr>
+      </w:pPr>
+    </w:p>
+    <w:p>
+      <w:pPr>
+        <w:pStyle w:val="PargrafodaLista"/>
+        <w:numPr>
+          <w:ilvl w:val="0"/>
+          <w:numId w:val="9"/>
+        </w:numPr>
+        <w:rPr>
+          <w:rFonts w:ascii="Arial" w:hAnsi="Arial" w:cs="Arial"/>
+          <w:sz w:val="28"/>
+          <w:szCs w:val="28"/>
+        </w:rPr>
+      </w:pPr>
+      <w:r>
+        <w:rPr>
+          <w:rFonts w:ascii="Arial" w:hAnsi="Arial" w:cs="Arial"/>
+          <w:sz w:val="28"/>
+          <w:szCs w:val="28"/>
+        </w:rPr>
+        <w:t xml:space="preserve">Como </w:t>
+      </w:r>
+      <w:proofErr w:type="spellStart"/>
+      <w:r>
+        <w:rPr>
+          <w:rFonts w:ascii="Arial" w:hAnsi="Arial" w:cs="Arial"/>
+          <w:sz w:val="28"/>
+          <w:szCs w:val="28"/>
+        </w:rPr>
+        <w:t>será</w:t>
+      </w:r>
+      <w:proofErr w:type="spellEnd"/>
+      <w:r>
+        <w:rPr>
+          <w:rFonts w:ascii="Arial" w:hAnsi="Arial" w:cs="Arial"/>
+          <w:sz w:val="28"/>
+          <w:szCs w:val="28"/>
+        </w:rPr>
+        <w:t xml:space="preserve"> </w:t>
+      </w:r>
+      <w:proofErr w:type="spellStart"/>
+      <w:r>
+        <w:rPr>
+          <w:rFonts w:ascii="Arial" w:hAnsi="Arial" w:cs="Arial"/>
+          <w:sz w:val="28"/>
+          <w:szCs w:val="28"/>
+        </w:rPr>
+        <w:t>desenvolvido</w:t>
+      </w:r>
+      <w:proofErr w:type="spellEnd"/>
+      <w:r>
+        <w:rPr>
+          <w:rFonts w:ascii="Arial" w:hAnsi="Arial" w:cs="Arial"/>
+          <w:sz w:val="28"/>
+          <w:szCs w:val="28"/>
+        </w:rPr>
+        <w:t xml:space="preserve">. </w:t>
+      </w:r>
+    </w:p>
+    <w:p>
+      <w:pPr>
+        <w:pStyle w:val="PargrafodaLista"/>
+        <w:numPr>
+          <w:ilvl w:val="0"/>
+          <w:numId w:val="9"/>
+        </w:numPr>
+        <w:rPr>
+          <w:rFonts w:ascii="Arial" w:hAnsi="Arial" w:cs="Arial"/>
+          <w:b/>
+          <w:bCs/>
+          <w:sz w:val="28"/>
+          <w:szCs w:val="28"/>
+        </w:rPr>
+      </w:pPr>
+      <w:proofErr w:type="spellStart"/>
+      <w:r>
+        <w:rPr>
+          <w:rFonts w:ascii="Arial" w:hAnsi="Arial" w:cs="Arial"/>
+          <w:b/>
+          <w:bCs/>
+          <w:sz w:val="28"/>
+          <w:szCs w:val="28"/>
+        </w:rPr>
+        <w:t>Requisitos</w:t>
+      </w:r>
+      <w:proofErr w:type="spellEnd"/>
+      <w:r>
+        <w:rPr>
+          <w:rFonts w:ascii="Arial" w:hAnsi="Arial" w:cs="Arial"/>
+          <w:b/>
+          <w:bCs/>
+          <w:sz w:val="28"/>
+          <w:szCs w:val="28"/>
+        </w:rPr>
+        <w:t xml:space="preserve"> </w:t>
+      </w:r>
+      <w:proofErr w:type="spellStart"/>
+      <w:r>
+        <w:rPr>
+          <w:rFonts w:ascii="Arial" w:hAnsi="Arial" w:cs="Arial"/>
+          <w:b/>
+          <w:bCs/>
+          <w:sz w:val="28"/>
+          <w:szCs w:val="28"/>
+        </w:rPr>
+        <w:t>funcionais</w:t>
+      </w:r>
+      <w:proofErr w:type="spellEnd"/>
+    </w:p>
+    <w:p>
+      <w:pPr>
+        <w:pStyle w:val="PargrafodaLista"/>
+        <w:numPr>
+          <w:ilvl w:val="0"/>
+          <w:numId w:val="9"/>
+        </w:numPr>
+        <w:rPr>
+          <w:rFonts w:ascii="Arial" w:hAnsi="Arial" w:cs="Arial"/>
+          <w:b/>
+          <w:bCs/>
+          <w:sz w:val="28"/>
+          <w:szCs w:val="28"/>
+        </w:rPr>
+      </w:pPr>
+      <w:proofErr w:type="spellStart"/>
+      <w:r>
+        <w:rPr>
+          <w:rFonts w:ascii="Arial" w:hAnsi="Arial" w:cs="Arial"/>
+          <w:b/>
+          <w:bCs/>
+          <w:sz w:val="28"/>
+          <w:szCs w:val="28"/>
+        </w:rPr>
+        <w:t>Requisitos</w:t>
+      </w:r>
+      <w:proofErr w:type="spellEnd"/>
+      <w:r>
+        <w:rPr>
+          <w:rFonts w:ascii="Arial" w:hAnsi="Arial" w:cs="Arial"/>
+          <w:b/>
+          <w:bCs/>
+          <w:sz w:val="28"/>
+          <w:szCs w:val="28"/>
+        </w:rPr>
+        <w:t xml:space="preserve"> </w:t>
+      </w:r>
+      <w:proofErr w:type="spellStart"/>
+      <w:r>
+        <w:rPr>
+          <w:rFonts w:ascii="Arial" w:hAnsi="Arial" w:cs="Arial"/>
+          <w:b/>
+          <w:bCs/>
+          <w:sz w:val="28"/>
+          <w:szCs w:val="28"/>
+        </w:rPr>
+        <w:t>não</w:t>
+      </w:r>
+      <w:proofErr w:type="spellEnd"/>
+      <w:r>
+        <w:rPr>
+          <w:rFonts w:ascii="Arial" w:hAnsi="Arial" w:cs="Arial"/>
+          <w:b/>
+          <w:bCs/>
+          <w:sz w:val="28"/>
+          <w:szCs w:val="28"/>
+        </w:rPr>
+        <w:t xml:space="preserve"> </w:t>
+      </w:r>
+      <w:proofErr w:type="spellStart"/>
+      <w:r>
+        <w:rPr>
+          <w:rFonts w:ascii="Arial" w:hAnsi="Arial" w:cs="Arial"/>
+          <w:b/>
+          <w:bCs/>
+          <w:sz w:val="28"/>
+          <w:szCs w:val="28"/>
+        </w:rPr>
+        <w:t>funcionais</w:t>
+      </w:r>
+      <w:proofErr w:type="spellEnd"/>
+      <w:r>
+        <w:rPr>
+          <w:rFonts w:ascii="Arial" w:hAnsi="Arial" w:cs="Arial"/>
+          <w:b/>
+          <w:bCs/>
+          <w:sz w:val="28"/>
+          <w:szCs w:val="28"/>
+        </w:rPr>
+        <w:t xml:space="preserve"> </w:t>
+      </w:r>
+    </w:p>
+    <w:p>
+      <w:pPr>
+        <w:pStyle w:val="PargrafodaLista"/>
+        <w:rPr>
+          <w:rFonts w:ascii="Arial" w:hAnsi="Arial" w:cs="Arial"/>
+          <w:b/>
+          <w:bCs/>
+          <w:sz w:val="28"/>
+          <w:szCs w:val="28"/>
+        </w:rPr>
+      </w:pPr>
+    </w:p>
+    <w:p>
+      <w:pPr>
+        <w:rPr>
+          <w:rFonts w:ascii="Arial" w:hAnsi="Arial" w:cs="Arial"/>
+          <w:b/>
+          <w:bCs/>
+          <w:sz w:val="24"/>
+          <w:szCs w:val="24"/>
+        </w:rPr>
+      </w:pPr>
+      <w:r>
+        <w:rPr>
+          <w:rFonts w:ascii="Arial" w:hAnsi="Arial" w:cs="Arial"/>
+          <w:b/>
+          <w:bCs/>
+          <w:sz w:val="24"/>
+          <w:szCs w:val="24"/>
+        </w:rPr>
+        <w:lastRenderedPageBreak/>
+        <w:t>LINGUAGENS</w:t>
+      </w:r>
+    </w:p>
+    <w:p>
+      <w:pPr>
+        <w:rPr>
+          <w:rFonts w:ascii="Arial" w:hAnsi="Arial" w:cs="Arial"/>
+          <w:b/>
+          <w:bCs/>
+          <w:sz w:val="24"/>
+          <w:szCs w:val="24"/>
+        </w:rPr>
+      </w:pPr>
+      <w:r>
+        <w:rPr>
+          <w:rFonts w:ascii="Arial" w:hAnsi="Arial" w:cs="Arial"/>
+          <w:b/>
+          <w:bCs/>
+          <w:sz w:val="24"/>
+          <w:szCs w:val="24"/>
+        </w:rPr>
+        <w:t>Java</w:t>
+      </w:r>
+    </w:p>
+    <w:p>
+      <w:pPr>
+        <w:rPr>
+          <w:rFonts w:ascii="Arial" w:hAnsi="Arial" w:cs="Arial"/>
+          <w:bCs/>
+          <w:sz w:val="24"/>
+          <w:szCs w:val="24"/>
+          <w:lang w:val="pt-BR"/>
+        </w:rPr>
+      </w:pPr>
+      <w:r>
+        <w:rPr>
+          <w:rFonts w:ascii="Arial" w:hAnsi="Arial" w:cs="Arial"/>
+          <w:bCs/>
+          <w:sz w:val="24"/>
+          <w:szCs w:val="24"/>
+          <w:lang w:val="pt-BR"/>
+        </w:rPr>
+        <w:t xml:space="preserve">A linguagem Java será utilizada para desenvolver o </w:t>
+      </w:r>
+      <w:proofErr w:type="spellStart"/>
+      <w:r>
+        <w:rPr>
+          <w:rFonts w:ascii="Arial" w:hAnsi="Arial" w:cs="Arial"/>
+          <w:bCs/>
+          <w:sz w:val="24"/>
+          <w:szCs w:val="24"/>
+          <w:lang w:val="pt-BR"/>
+        </w:rPr>
+        <w:t>back-end</w:t>
+      </w:r>
+      <w:proofErr w:type="spellEnd"/>
+      <w:r>
+        <w:rPr>
+          <w:rFonts w:ascii="Arial" w:hAnsi="Arial" w:cs="Arial"/>
+          <w:bCs/>
+          <w:sz w:val="24"/>
+          <w:szCs w:val="24"/>
+          <w:lang w:val="pt-BR"/>
+        </w:rPr>
+        <w:t xml:space="preserve"> da aplicação</w:t>
+      </w:r>
+    </w:p>
+    <w:p>
+      <w:pPr>
+        <w:rPr>
+          <w:rFonts w:ascii="Arial" w:hAnsi="Arial" w:cs="Arial"/>
+          <w:b/>
+          <w:bCs/>
+          <w:sz w:val="24"/>
+          <w:szCs w:val="24"/>
+          <w:lang w:val="pt-BR"/>
+        </w:rPr>
+      </w:pPr>
+      <w:r>
+        <w:rPr>
+          <w:rFonts w:ascii="Arial" w:hAnsi="Arial" w:cs="Arial"/>
+          <w:b/>
+          <w:bCs/>
+          <w:sz w:val="24"/>
+          <w:szCs w:val="24"/>
+          <w:lang w:val="pt-BR"/>
+        </w:rPr>
+        <w:t>Dart</w:t>
+      </w:r>
+    </w:p>
+    <w:p>
+      <w:pPr>
+        <w:rPr>
+          <w:rFonts w:ascii="Arial" w:hAnsi="Arial" w:cs="Arial"/>
+          <w:bCs/>
+          <w:sz w:val="24"/>
+          <w:szCs w:val="24"/>
+          <w:lang w:val="pt-BR"/>
+        </w:rPr>
+      </w:pPr>
+      <w:r>
+        <w:rPr>
+          <w:rFonts w:ascii="Arial" w:hAnsi="Arial" w:cs="Arial"/>
+          <w:bCs/>
+          <w:sz w:val="24"/>
+          <w:szCs w:val="24"/>
+          <w:lang w:val="pt-BR"/>
+        </w:rPr>
+        <w:t>A linguagem Dart será utilizada para desenvolver o front-</w:t>
+      </w:r>
+      <w:proofErr w:type="spellStart"/>
+      <w:r>
+        <w:rPr>
+          <w:rFonts w:ascii="Arial" w:hAnsi="Arial" w:cs="Arial"/>
+          <w:bCs/>
+          <w:sz w:val="24"/>
+          <w:szCs w:val="24"/>
+          <w:lang w:val="pt-BR"/>
+        </w:rPr>
+        <w:t>end</w:t>
+      </w:r>
+      <w:proofErr w:type="spellEnd"/>
+      <w:r>
+        <w:rPr>
+          <w:rFonts w:ascii="Arial" w:hAnsi="Arial" w:cs="Arial"/>
+          <w:bCs/>
+          <w:sz w:val="24"/>
+          <w:szCs w:val="24"/>
+          <w:lang w:val="pt-BR"/>
+        </w:rPr>
+        <w:t xml:space="preserve"> da aplicação</w:t>
+      </w:r>
+    </w:p>
+    <w:p>
+      <w:pPr>
+        <w:rPr>
+          <w:rFonts w:ascii="Arial" w:hAnsi="Arial" w:cs="Arial"/>
+          <w:b/>
+          <w:bCs/>
+          <w:sz w:val="24"/>
+          <w:szCs w:val="24"/>
+          <w:lang w:val="pt-BR"/>
+        </w:rPr>
+      </w:pPr>
+    </w:p>
+    <w:p>
+      <w:pPr>
+        <w:rPr>
+          <w:rFonts w:ascii="Arial" w:hAnsi="Arial" w:cs="Arial"/>
+          <w:b/>
+          <w:bCs/>
+          <w:sz w:val="24"/>
+          <w:szCs w:val="24"/>
+          <w:lang w:val="pt-BR"/>
+        </w:rPr>
+      </w:pPr>
+      <w:r>
+        <w:rPr>
+          <w:rFonts w:ascii="Arial" w:hAnsi="Arial" w:cs="Arial"/>
+          <w:b/>
+          <w:bCs/>
+          <w:sz w:val="24"/>
+          <w:szCs w:val="24"/>
+          <w:lang w:val="pt-BR"/>
+        </w:rPr>
+        <w:t>IDEE</w:t>
+      </w:r>
+    </w:p>
+    <w:p>
+      <w:pPr>
+        <w:rPr>
+          <w:rFonts w:ascii="Arial" w:hAnsi="Arial" w:cs="Arial"/>
+          <w:b/>
+          <w:bCs/>
+          <w:sz w:val="24"/>
+          <w:szCs w:val="24"/>
+          <w:lang w:val="pt-BR"/>
+        </w:rPr>
+      </w:pPr>
+      <w:proofErr w:type="spellStart"/>
+      <w:r>
+        <w:rPr>
+          <w:rFonts w:ascii="Arial" w:hAnsi="Arial" w:cs="Arial"/>
+          <w:b/>
+          <w:bCs/>
+          <w:sz w:val="24"/>
+          <w:szCs w:val="24"/>
+          <w:lang w:val="pt-BR"/>
+        </w:rPr>
+        <w:t>Dbeaver</w:t>
+      </w:r>
+      <w:r>
+        <w:rPr>
+          <w:rFonts w:ascii="Arial" w:hAnsi="Arial" w:cs="Arial"/>
+          <w:b/>
+          <w:bCs/>
+          <w:sz w:val="24"/>
+          <w:szCs w:val="24"/>
+          <w:lang w:val="pt-BR"/>
+        </w:rPr>
+        <w:t>s</w:t>
+      </w:r>
+      <w:proofErr w:type="spellEnd"/>
+    </w:p>
+    <w:p>
+      <w:pPr>
+        <w:rPr>
+          <w:rFonts w:ascii="Arial" w:hAnsi="Arial" w:cs="Arial"/>
+          <w:bCs/>
+          <w:sz w:val="24"/>
+          <w:szCs w:val="24"/>
+          <w:lang w:val="pt-BR"/>
+        </w:rPr>
+      </w:pPr>
+      <w:proofErr w:type="spellStart"/>
+      <w:r>
+        <w:rPr>
+          <w:rFonts w:ascii="Arial" w:hAnsi="Arial" w:cs="Arial"/>
+          <w:bCs/>
+          <w:sz w:val="24"/>
+          <w:szCs w:val="24"/>
+          <w:lang w:val="pt-BR"/>
+        </w:rPr>
+        <w:t>DBeaver</w:t>
+      </w:r>
+      <w:proofErr w:type="spellEnd"/>
+      <w:r>
+        <w:rPr>
+          <w:rFonts w:ascii="Arial" w:hAnsi="Arial" w:cs="Arial"/>
+          <w:bCs/>
+          <w:sz w:val="24"/>
+          <w:szCs w:val="24"/>
+          <w:lang w:val="pt-BR"/>
+        </w:rPr>
+        <w:t xml:space="preserve"> é um aplicativo de software cliente SQL e uma ferramenta de administração de banco de dados. Para bancos de dados relacionais, ele usa a interface de programação de aplicativos JDBC para interagir com bancos de dados por meio de um driver JDBC</w:t>
+      </w:r>
+    </w:p>
+    <w:p>
+      <w:pPr>
+        <w:rPr>
+          <w:rFonts w:ascii="Arial" w:hAnsi="Arial" w:cs="Arial"/>
+          <w:bCs/>
+          <w:sz w:val="24"/>
+          <w:szCs w:val="24"/>
+          <w:lang w:val="pt-BR"/>
+        </w:rPr>
+      </w:pPr>
+    </w:p>
+    <w:p>
+      <w:pPr>
+        <w:rPr>
+          <w:rFonts w:ascii="Arial" w:hAnsi="Arial" w:cs="Arial"/>
+          <w:b/>
+          <w:bCs/>
+          <w:sz w:val="24"/>
+          <w:szCs w:val="24"/>
+          <w:lang w:val="pt-BR"/>
+        </w:rPr>
+      </w:pPr>
+      <w:r>
+        <w:rPr>
+          <w:rFonts w:ascii="Arial" w:hAnsi="Arial" w:cs="Arial"/>
+          <w:b/>
+          <w:bCs/>
+          <w:sz w:val="24"/>
+          <w:szCs w:val="24"/>
+          <w:lang w:val="pt-BR"/>
+        </w:rPr>
+        <w:t>Android Studio</w:t>
+      </w:r>
+    </w:p>
+    <w:p>
+      <w:pPr>
+        <w:rPr>
+          <w:rFonts w:ascii="Arial" w:hAnsi="Arial" w:cs="Arial"/>
+          <w:bCs/>
+          <w:sz w:val="24"/>
+          <w:szCs w:val="24"/>
+          <w:lang w:val="pt-BR"/>
+        </w:rPr>
+      </w:pPr>
+      <w:r>
+        <w:rPr>
+          <w:rFonts w:ascii="Arial" w:hAnsi="Arial" w:cs="Arial"/>
+          <w:bCs/>
+          <w:sz w:val="24"/>
+          <w:szCs w:val="24"/>
+          <w:lang w:val="pt-BR"/>
+        </w:rPr>
+        <w:t xml:space="preserve">O </w:t>
+      </w:r>
+      <w:r>
+        <w:rPr>
+          <w:rFonts w:ascii="Arial" w:hAnsi="Arial" w:cs="Arial"/>
+          <w:bCs/>
+          <w:sz w:val="24"/>
+          <w:szCs w:val="24"/>
+          <w:lang w:val="pt-BR"/>
+        </w:rPr>
+        <w:t>A</w:t>
+      </w:r>
+      <w:r>
+        <w:rPr>
+          <w:rFonts w:ascii="Arial" w:hAnsi="Arial" w:cs="Arial"/>
+          <w:bCs/>
+          <w:sz w:val="24"/>
+          <w:szCs w:val="24"/>
+          <w:lang w:val="pt-BR"/>
+        </w:rPr>
+        <w:t>ndroid Studio será utilizado como ambiente para desen</w:t>
+      </w:r>
+      <w:r>
+        <w:rPr>
+          <w:rFonts w:ascii="Arial" w:hAnsi="Arial" w:cs="Arial"/>
+          <w:bCs/>
+          <w:sz w:val="24"/>
+          <w:szCs w:val="24"/>
+          <w:lang w:val="pt-BR"/>
+        </w:rPr>
+        <w:t xml:space="preserve">volver o </w:t>
+      </w:r>
+      <w:proofErr w:type="spellStart"/>
+      <w:r>
+        <w:rPr>
+          <w:rFonts w:ascii="Arial" w:hAnsi="Arial" w:cs="Arial"/>
+          <w:bCs/>
+          <w:sz w:val="24"/>
+          <w:szCs w:val="24"/>
+          <w:lang w:val="pt-BR"/>
+        </w:rPr>
+        <w:t>back-end</w:t>
+      </w:r>
+      <w:proofErr w:type="spellEnd"/>
+      <w:r>
+        <w:rPr>
+          <w:rFonts w:ascii="Arial" w:hAnsi="Arial" w:cs="Arial"/>
+          <w:bCs/>
+          <w:sz w:val="24"/>
+          <w:szCs w:val="24"/>
+          <w:lang w:val="pt-BR"/>
+        </w:rPr>
+        <w:t xml:space="preserve"> na linguagem J</w:t>
+      </w:r>
+      <w:r>
+        <w:rPr>
+          <w:rFonts w:ascii="Arial" w:hAnsi="Arial" w:cs="Arial"/>
+          <w:bCs/>
+          <w:sz w:val="24"/>
+          <w:szCs w:val="24"/>
+          <w:lang w:val="pt-BR"/>
+        </w:rPr>
+        <w:t>ava.</w:t>
+      </w:r>
+    </w:p>
+    <w:p>
+      <w:pPr>
+        <w:rPr>
+          <w:rFonts w:ascii="Arial" w:hAnsi="Arial" w:cs="Arial"/>
+          <w:b/>
+          <w:bCs/>
+          <w:sz w:val="24"/>
+          <w:szCs w:val="24"/>
+          <w:lang w:val="pt-BR"/>
+        </w:rPr>
+      </w:pPr>
+    </w:p>
+    <w:p>
+      <w:pPr>
+        <w:rPr>
+          <w:rFonts w:ascii="Arial" w:hAnsi="Arial" w:cs="Arial"/>
+          <w:b/>
+          <w:bCs/>
+          <w:sz w:val="24"/>
+          <w:szCs w:val="24"/>
+          <w:lang w:val="pt-BR"/>
+        </w:rPr>
+      </w:pPr>
+      <w:r>
+        <w:rPr>
+          <w:rFonts w:ascii="Arial" w:hAnsi="Arial" w:cs="Arial"/>
+          <w:b/>
+          <w:bCs/>
+          <w:sz w:val="24"/>
+          <w:szCs w:val="24"/>
+          <w:lang w:val="pt-BR"/>
+        </w:rPr>
+        <w:t>FRAMEWORK</w:t>
+      </w:r>
+      <w:r>
+        <w:rPr>
+          <w:rFonts w:ascii="Arial" w:hAnsi="Arial" w:cs="Arial"/>
+          <w:b/>
+          <w:bCs/>
+          <w:sz w:val="24"/>
+          <w:szCs w:val="24"/>
+          <w:lang w:val="pt-BR"/>
+        </w:rPr>
+        <w:t>S</w:t>
+      </w:r>
+    </w:p>
+    <w:p>
+      <w:pPr>
+        <w:rPr>
+          <w:rFonts w:ascii="Arial" w:hAnsi="Arial" w:cs="Arial"/>
+          <w:bCs/>
+          <w:sz w:val="24"/>
+          <w:szCs w:val="24"/>
+          <w:lang w:val="pt-BR"/>
+        </w:rPr>
+      </w:pPr>
+      <w:proofErr w:type="spellStart"/>
+      <w:r>
+        <w:rPr>
+          <w:rFonts w:ascii="Arial" w:hAnsi="Arial" w:cs="Arial"/>
+          <w:bCs/>
+          <w:sz w:val="24"/>
+          <w:szCs w:val="24"/>
+          <w:lang w:val="pt-BR"/>
+        </w:rPr>
+        <w:t>Flutter</w:t>
+      </w:r>
+      <w:proofErr w:type="spellEnd"/>
+      <w:r>
+        <w:rPr>
+          <w:rFonts w:ascii="Arial" w:hAnsi="Arial" w:cs="Arial"/>
+          <w:bCs/>
+          <w:sz w:val="24"/>
+          <w:szCs w:val="24"/>
+          <w:lang w:val="pt-BR"/>
+        </w:rPr>
+        <w:t xml:space="preserve"> é um kit de desenvolvimento de interface de usuário, de código aberto, criado pela empresa Google em 2015, baseado na linguagem de programação Dart, que possibilita a criação de aplicativos compilados nativamente, para os sistemas operacionais Android, iOS, Windows, Mac, Linux e, </w:t>
+      </w:r>
+      <w:proofErr w:type="spellStart"/>
+      <w:r>
+        <w:rPr>
+          <w:rFonts w:ascii="Arial" w:hAnsi="Arial" w:cs="Arial"/>
+          <w:bCs/>
+          <w:sz w:val="24"/>
+          <w:szCs w:val="24"/>
+          <w:lang w:val="pt-BR"/>
+        </w:rPr>
+        <w:t>Fuchsia</w:t>
+      </w:r>
+      <w:proofErr w:type="spellEnd"/>
+      <w:r>
+        <w:rPr>
+          <w:rFonts w:ascii="Arial" w:hAnsi="Arial" w:cs="Arial"/>
+          <w:bCs/>
+          <w:sz w:val="24"/>
+          <w:szCs w:val="24"/>
+          <w:lang w:val="pt-BR"/>
+        </w:rPr>
+        <w:t xml:space="preserve"> e Web</w:t>
+      </w:r>
+    </w:p>
+    <w:p>
+      <w:pPr>
+        <w:rPr>
+          <w:rFonts w:ascii="Arial" w:hAnsi="Arial" w:cs="Arial"/>
+          <w:bCs/>
+          <w:sz w:val="24"/>
+          <w:szCs w:val="24"/>
+          <w:lang w:val="pt-BR"/>
+        </w:rPr>
+      </w:pPr>
+    </w:p>
+    <w:p>
+      <w:pPr>
+        <w:rPr>
+          <w:rFonts w:ascii="Arial" w:hAnsi="Arial" w:cs="Arial"/>
+          <w:bCs/>
+          <w:sz w:val="24"/>
+          <w:szCs w:val="24"/>
+          <w:lang w:val="pt-BR"/>
+        </w:rPr>
+      </w:pPr>
+      <w:r>
+        <w:rPr>
+          <w:rFonts w:ascii="Arial" w:hAnsi="Arial" w:cs="Arial"/>
+          <w:bCs/>
+          <w:sz w:val="24"/>
+          <w:szCs w:val="24"/>
+          <w:lang w:val="pt-BR"/>
+        </w:rPr>
+        <w:t>***Banco de dados a definir com o Rogerio***</w:t>
+      </w:r>
+    </w:p>
+    <w:p>
+      <w:pPr>
+        <w:tabs>
+          <w:tab w:val="left" w:pos="1005"/>
+        </w:tabs>
+        <w:rPr>
+          <w:rFonts w:ascii="Arial" w:hAnsi="Arial" w:cs="Arial"/>
+          <w:b/>
+          <w:bCs/>
+          <w:sz w:val="24"/>
+          <w:szCs w:val="24"/>
+          <w:lang w:val="pt-BR"/>
+        </w:rPr>
+      </w:pPr>
+      <w:r>
+        <w:rPr>
+          <w:rFonts w:ascii="Arial" w:hAnsi="Arial" w:cs="Arial"/>
+          <w:b/>
+          <w:bCs/>
+          <w:sz w:val="24"/>
+          <w:szCs w:val="24"/>
+          <w:lang w:val="pt-BR"/>
+        </w:rPr>
+        <w:tab/>
+      </w:r>
+    </w:p>
+    <w:p>
+      <w:pPr>
+        <w:pStyle w:val="PargrafodaLista"/>
+        <w:numPr>
+          <w:ilvl w:val="0"/>
+          <w:numId w:val="2"/>
+        </w:numPr>
+        <w:rPr>
+          <w:rFonts w:ascii="Arial" w:hAnsi="Arial" w:cs="Arial"/>
+          <w:b/>
+          <w:bCs/>
+          <w:sz w:val="28"/>
+          <w:szCs w:val="28"/>
+        </w:rPr>
+      </w:pPr>
+      <w:r>
+        <w:rPr>
+          <w:rFonts w:ascii="Arial" w:hAnsi="Arial" w:cs="Arial"/>
+          <w:b/>
+          <w:bCs/>
+          <w:sz w:val="28"/>
+          <w:szCs w:val="28"/>
+        </w:rPr>
+        <w:t>EXCLUSÕES DO PROJETO</w:t>
+      </w:r>
+    </w:p>
+    <w:p>
+      <w:pPr>
+        <w:pStyle w:val="PargrafodaLista"/>
+        <w:ind w:left="360"/>
+        <w:rPr>
+          <w:rFonts w:ascii="Arial" w:hAnsi="Arial" w:cs="Arial"/>
+          <w:b/>
+          <w:bCs/>
+          <w:sz w:val="28"/>
+          <w:szCs w:val="28"/>
+        </w:rPr>
+      </w:pPr>
+    </w:p>
+    <w:p>
+      <w:pPr>
+        <w:pStyle w:val="PargrafodaLista"/>
+        <w:ind w:left="360"/>
+        <w:rPr>
+          <w:rFonts w:ascii="Arial" w:hAnsi="Arial" w:cs="Arial"/>
+          <w:b/>
+          <w:bCs/>
+          <w:sz w:val="28"/>
+          <w:szCs w:val="28"/>
+        </w:rPr>
+      </w:pPr>
+    </w:p>
+    <w:p>
+      <w:pPr>
+        <w:pStyle w:val="PargrafodaLista"/>
+        <w:ind w:left="360"/>
+        <w:rPr>
+          <w:rFonts w:ascii="Arial" w:hAnsi="Arial" w:cs="Arial"/>
+          <w:b/>
+          <w:bCs/>
+          <w:sz w:val="28"/>
+          <w:szCs w:val="28"/>
+        </w:rPr>
+      </w:pPr>
+    </w:p>
+    <w:p>
+      <w:pPr>
+        <w:pStyle w:val="PargrafodaLista"/>
+        <w:numPr>
+          <w:ilvl w:val="0"/>
+          <w:numId w:val="2"/>
+        </w:numPr>
+        <w:rPr>
+          <w:rFonts w:ascii="Arial" w:hAnsi="Arial" w:cs="Arial"/>
+          <w:b/>
+          <w:bCs/>
+          <w:sz w:val="28"/>
+          <w:szCs w:val="28"/>
+        </w:rPr>
+      </w:pPr>
+      <w:r>
+        <w:rPr>
+          <w:rFonts w:ascii="Arial" w:hAnsi="Arial" w:cs="Arial"/>
+          <w:b/>
+          <w:bCs/>
+          <w:sz w:val="28"/>
+          <w:szCs w:val="28"/>
+        </w:rPr>
+        <w:t>PREMISSAS</w:t>
+      </w:r>
+    </w:p>
+    <w:p>
+      <w:pPr>
+        <w:pStyle w:val="PargrafodaLista"/>
+        <w:ind w:left="360"/>
+        <w:rPr>
+          <w:rFonts w:ascii="Arial" w:hAnsi="Arial" w:cs="Arial"/>
+          <w:b/>
+          <w:bCs/>
+          <w:sz w:val="28"/>
+          <w:szCs w:val="28"/>
+        </w:rPr>
+      </w:pPr>
+    </w:p>
+    <w:p>
+      <w:pPr>
+        <w:pStyle w:val="PargrafodaLista"/>
+        <w:ind w:left="360"/>
+        <w:rPr>
+          <w:rFonts w:ascii="Arial" w:hAnsi="Arial" w:cs="Arial"/>
+          <w:b/>
+          <w:bCs/>
+          <w:sz w:val="28"/>
+          <w:szCs w:val="28"/>
+        </w:rPr>
+      </w:pPr>
+    </w:p>
+    <w:p>
+      <w:pPr>
+        <w:pStyle w:val="PargrafodaLista"/>
+        <w:ind w:left="360"/>
+        <w:rPr>
+          <w:rFonts w:ascii="Arial" w:hAnsi="Arial" w:cs="Arial"/>
+          <w:b/>
+          <w:bCs/>
+          <w:sz w:val="28"/>
+          <w:szCs w:val="28"/>
+        </w:rPr>
+      </w:pPr>
+    </w:p>
+    <w:p>
+      <w:pPr>
+        <w:pStyle w:val="PargrafodaLista"/>
+        <w:numPr>
+          <w:ilvl w:val="0"/>
+          <w:numId w:val="2"/>
+        </w:numPr>
+        <w:rPr>
+          <w:rFonts w:ascii="Arial" w:hAnsi="Arial" w:cs="Arial"/>
+          <w:b/>
+          <w:bCs/>
+          <w:sz w:val="28"/>
+          <w:szCs w:val="28"/>
+        </w:rPr>
+      </w:pPr>
+      <w:r>
+        <w:rPr>
+          <w:rFonts w:ascii="Arial" w:hAnsi="Arial" w:cs="Arial"/>
+          <w:b/>
+          <w:bCs/>
+          <w:sz w:val="28"/>
+          <w:szCs w:val="28"/>
+        </w:rPr>
+        <w:t xml:space="preserve">RESTRIÇÕES </w:t>
+      </w:r>
+    </w:p>
+    <w:p>
+      <w:pPr>
+        <w:rPr>
+          <w:rFonts w:ascii="Arial" w:hAnsi="Arial" w:cs="Arial"/>
+          <w:b/>
+          <w:bCs/>
+          <w:sz w:val="28"/>
+          <w:szCs w:val="28"/>
+          <w:lang w:val="pt-BR"/>
+        </w:rPr>
+      </w:pPr>
     </w:p>
     <w:sectPr>
       <w:pgSz w:w="12240" w:h="15840"/>
@@ -896,6 +3546,119 @@
 <file path=word/numbering.xml><?xml version="1.0" encoding="utf-8"?>
 <w:numbering xmlns:wpc="http://schemas.microsoft.com/office/word/2010/wordprocessingCanvas" xmlns:cx="http://schemas.microsoft.com/office/drawing/2014/chartex" xmlns:cx1="http://schemas.microsoft.com/office/drawing/2015/9/8/chartex" xmlns:cx2="http://schemas.microsoft.com/office/drawing/2015/10/21/chartex" xmlns:cx3="http://schemas.microsoft.com/office/drawing/2016/5/9/chartex" xmlns:cx4="http://schemas.microsoft.com/office/drawing/2016/5/10/chartex" xmlns:cx5="http://schemas.microsoft.com/office/drawing/2016/5/11/chartex" xmlns:cx6="http://schemas.microsoft.com/office/drawing/2016/5/12/chartex" xmlns:cx7="http://schemas.microsoft.com/office/drawing/2016/5/13/chartex" xmlns:cx8="http://schemas.microsoft.com/office/drawing/2016/5/14/chartex" xmlns:mc="http://schemas.openxmlformats.org/markup-compatibility/2006" xmlns:aink="http://schemas.microsoft.com/office/drawing/2016/ink" xmlns:am3d="http://schemas.microsoft.com/office/drawing/2017/model3d" xmlns:o="urn:schemas-microsoft-com:office:office" xmlns:oel="http://schemas.microsoft.com/office/2019/extlst" xmlns:r="http://schemas.openxmlformats.org/officeDocument/2006/relationships" xmlns:m="http://schemas.openxmlformats.org/officeDocument/2006/math" xmlns:v="urn:schemas-microsoft-com:vml" xmlns:wp14="http://schemas.microsoft.com/office/word/2010/wordprocessingDrawing" xmlns:wp="http://schemas.openxmlformats.org/drawingml/2006/wordprocessingDrawing" xmlns:w10="urn:schemas-microsoft-com:office:word" xmlns:w="http://schemas.openxmlformats.org/wordprocessingml/2006/main" xmlns:w14="http://schemas.microsoft.com/office/word/2010/wordml" xmlns:w15="http://schemas.microsoft.com/office/word/2012/wordml" xmlns:w16cex="http://schemas.microsoft.com/office/word/2018/wordml/cex" xmlns:w16cid="http://schemas.microsoft.com/office/word/2016/wordml/cid" xmlns:w16="http://schemas.microsoft.com/office/word/2018/wordml" xmlns:w16sdtdh="http://schemas.microsoft.com/office/word/2020/wordml/sdtdatahash" xmlns:w16se="http://schemas.microsoft.com/office/word/2015/wordml/symex" xmlns:wpg="http://schemas.microsoft.com/office/word/2010/wordprocessingGroup" xmlns:wpi="http://schemas.microsoft.com/office/word/2010/wordprocessingInk" xmlns:wne="http://schemas.microsoft.com/office/word/2006/wordml" xmlns:wps="http://schemas.microsoft.com/office/word/2010/wordprocessingShape" mc:Ignorable="w14 w15 w16se w16cid w16 w16cex w16sdtdh wp14">
   <w:abstractNum w:abstractNumId="0" w15:restartNumberingAfterBreak="0">
+    <w:nsid w:val="1C2D28B7"/>
+    <w:multiLevelType w:val="hybridMultilevel"/>
+    <w:tmpl w:val="3EE07006"/>
+    <w:lvl w:ilvl="0" w:tplc="04160001">
+      <w:start w:val="1"/>
+      <w:numFmt w:val="bullet"/>
+      <w:lvlText w:val=""/>
+      <w:lvlJc w:val="left"/>
+      <w:pPr>
+        <w:ind w:left="720" w:hanging="360"/>
+      </w:pPr>
+      <w:rPr>
+        <w:rFonts w:ascii="Symbol" w:hAnsi="Symbol" w:hint="default"/>
+      </w:rPr>
+    </w:lvl>
+    <w:lvl w:ilvl="1" w:tplc="04160003" w:tentative="1">
+      <w:start w:val="1"/>
+      <w:numFmt w:val="bullet"/>
+      <w:lvlText w:val="o"/>
+      <w:lvlJc w:val="left"/>
+      <w:pPr>
+        <w:ind w:left="1440" w:hanging="360"/>
+      </w:pPr>
+      <w:rPr>
+        <w:rFonts w:ascii="Courier New" w:hAnsi="Courier New" w:cs="Courier New" w:hint="default"/>
+      </w:rPr>
+    </w:lvl>
+    <w:lvl w:ilvl="2" w:tplc="04160005" w:tentative="1">
+      <w:start w:val="1"/>
+      <w:numFmt w:val="bullet"/>
+      <w:lvlText w:val=""/>
+      <w:lvlJc w:val="left"/>
+      <w:pPr>
+        <w:ind w:left="2160" w:hanging="360"/>
+      </w:pPr>
+      <w:rPr>
+        <w:rFonts w:ascii="Wingdings" w:hAnsi="Wingdings" w:hint="default"/>
+      </w:rPr>
+    </w:lvl>
+    <w:lvl w:ilvl="3" w:tplc="04160001" w:tentative="1">
+      <w:start w:val="1"/>
+      <w:numFmt w:val="bullet"/>
+      <w:lvlText w:val=""/>
+      <w:lvlJc w:val="left"/>
+      <w:pPr>
+        <w:ind w:left="2880" w:hanging="360"/>
+      </w:pPr>
+      <w:rPr>
+        <w:rFonts w:ascii="Symbol" w:hAnsi="Symbol" w:hint="default"/>
+      </w:rPr>
+    </w:lvl>
+    <w:lvl w:ilvl="4" w:tplc="04160003" w:tentative="1">
+      <w:start w:val="1"/>
+      <w:numFmt w:val="bullet"/>
+      <w:lvlText w:val="o"/>
+      <w:lvlJc w:val="left"/>
+      <w:pPr>
+        <w:ind w:left="3600" w:hanging="360"/>
+      </w:pPr>
+      <w:rPr>
+        <w:rFonts w:ascii="Courier New" w:hAnsi="Courier New" w:cs="Courier New" w:hint="default"/>
+      </w:rPr>
+    </w:lvl>
+    <w:lvl w:ilvl="5" w:tplc="04160005" w:tentative="1">
+      <w:start w:val="1"/>
+      <w:numFmt w:val="bullet"/>
+      <w:lvlText w:val=""/>
+      <w:lvlJc w:val="left"/>
+      <w:pPr>
+        <w:ind w:left="4320" w:hanging="360"/>
+      </w:pPr>
+      <w:rPr>
+        <w:rFonts w:ascii="Wingdings" w:hAnsi="Wingdings" w:hint="default"/>
+      </w:rPr>
+    </w:lvl>
+    <w:lvl w:ilvl="6" w:tplc="04160001" w:tentative="1">
+      <w:start w:val="1"/>
+      <w:numFmt w:val="bullet"/>
+      <w:lvlText w:val=""/>
+      <w:lvlJc w:val="left"/>
+      <w:pPr>
+        <w:ind w:left="5040" w:hanging="360"/>
+      </w:pPr>
+      <w:rPr>
+        <w:rFonts w:ascii="Symbol" w:hAnsi="Symbol" w:hint="default"/>
+      </w:rPr>
+    </w:lvl>
+    <w:lvl w:ilvl="7" w:tplc="04160003" w:tentative="1">
+      <w:start w:val="1"/>
+      <w:numFmt w:val="bullet"/>
+      <w:lvlText w:val="o"/>
+      <w:lvlJc w:val="left"/>
+      <w:pPr>
+        <w:ind w:left="5760" w:hanging="360"/>
+      </w:pPr>
+      <w:rPr>
+        <w:rFonts w:ascii="Courier New" w:hAnsi="Courier New" w:cs="Courier New" w:hint="default"/>
+      </w:rPr>
+    </w:lvl>
+    <w:lvl w:ilvl="8" w:tplc="04160005" w:tentative="1">
+      <w:start w:val="1"/>
+      <w:numFmt w:val="bullet"/>
+      <w:lvlText w:val=""/>
+      <w:lvlJc w:val="left"/>
+      <w:pPr>
+        <w:ind w:left="6480" w:hanging="360"/>
+      </w:pPr>
+      <w:rPr>
+        <w:rFonts w:ascii="Wingdings" w:hAnsi="Wingdings" w:hint="default"/>
+      </w:rPr>
+    </w:lvl>
+  </w:abstractNum>
+  <w:abstractNum w:abstractNumId="1" w15:restartNumberingAfterBreak="0">
     <w:nsid w:val="1DEF160D"/>
     <w:multiLevelType w:val="hybridMultilevel"/>
     <w:tmpl w:val="BBE86776"/>
@@ -1008,7 +3771,7 @@
       </w:rPr>
     </w:lvl>
   </w:abstractNum>
-  <w:abstractNum w:abstractNumId="1" w15:restartNumberingAfterBreak="0">
+  <w:abstractNum w:abstractNumId="2" w15:restartNumberingAfterBreak="0">
     <w:nsid w:val="1FA073A9"/>
     <w:multiLevelType w:val="hybridMultilevel"/>
     <w:tmpl w:val="DD386E84"/>
@@ -1121,7 +3884,7 @@
       </w:rPr>
     </w:lvl>
   </w:abstractNum>
-  <w:abstractNum w:abstractNumId="2" w15:restartNumberingAfterBreak="0">
+  <w:abstractNum w:abstractNumId="3" w15:restartNumberingAfterBreak="0">
     <w:nsid w:val="20657DC3"/>
     <w:multiLevelType w:val="hybridMultilevel"/>
     <w:tmpl w:val="F5E27238"/>
@@ -1234,7 +3997,346 @@
       </w:rPr>
     </w:lvl>
   </w:abstractNum>
-  <w:abstractNum w:abstractNumId="3" w15:restartNumberingAfterBreak="0">
+  <w:abstractNum w:abstractNumId="4" w15:restartNumberingAfterBreak="0">
+    <w:nsid w:val="256A16AA"/>
+    <w:multiLevelType w:val="hybridMultilevel"/>
+    <w:tmpl w:val="B276E3C0"/>
+    <w:lvl w:ilvl="0" w:tplc="0F3CCA0C">
+      <w:start w:val="21"/>
+      <w:numFmt w:val="bullet"/>
+      <w:lvlText w:val="-"/>
+      <w:lvlJc w:val="left"/>
+      <w:pPr>
+        <w:ind w:left="720" w:hanging="360"/>
+      </w:pPr>
+      <w:rPr>
+        <w:rFonts w:ascii="Arial" w:eastAsiaTheme="minorEastAsia" w:hAnsi="Arial" w:cs="Arial" w:hint="default"/>
+      </w:rPr>
+    </w:lvl>
+    <w:lvl w:ilvl="1" w:tplc="04160003" w:tentative="1">
+      <w:start w:val="1"/>
+      <w:numFmt w:val="bullet"/>
+      <w:lvlText w:val="o"/>
+      <w:lvlJc w:val="left"/>
+      <w:pPr>
+        <w:ind w:left="1440" w:hanging="360"/>
+      </w:pPr>
+      <w:rPr>
+        <w:rFonts w:ascii="Courier New" w:hAnsi="Courier New" w:cs="Courier New" w:hint="default"/>
+      </w:rPr>
+    </w:lvl>
+    <w:lvl w:ilvl="2" w:tplc="04160005" w:tentative="1">
+      <w:start w:val="1"/>
+      <w:numFmt w:val="bullet"/>
+      <w:lvlText w:val=""/>
+      <w:lvlJc w:val="left"/>
+      <w:pPr>
+        <w:ind w:left="2160" w:hanging="360"/>
+      </w:pPr>
+      <w:rPr>
+        <w:rFonts w:ascii="Wingdings" w:hAnsi="Wingdings" w:hint="default"/>
+      </w:rPr>
+    </w:lvl>
+    <w:lvl w:ilvl="3" w:tplc="04160001" w:tentative="1">
+      <w:start w:val="1"/>
+      <w:numFmt w:val="bullet"/>
+      <w:lvlText w:val=""/>
+      <w:lvlJc w:val="left"/>
+      <w:pPr>
+        <w:ind w:left="2880" w:hanging="360"/>
+      </w:pPr>
+      <w:rPr>
+        <w:rFonts w:ascii="Symbol" w:hAnsi="Symbol" w:hint="default"/>
+      </w:rPr>
+    </w:lvl>
+    <w:lvl w:ilvl="4" w:tplc="04160003" w:tentative="1">
+      <w:start w:val="1"/>
+      <w:numFmt w:val="bullet"/>
+      <w:lvlText w:val="o"/>
+      <w:lvlJc w:val="left"/>
+      <w:pPr>
+        <w:ind w:left="3600" w:hanging="360"/>
+      </w:pPr>
+      <w:rPr>
+        <w:rFonts w:ascii="Courier New" w:hAnsi="Courier New" w:cs="Courier New" w:hint="default"/>
+      </w:rPr>
+    </w:lvl>
+    <w:lvl w:ilvl="5" w:tplc="04160005" w:tentative="1">
+      <w:start w:val="1"/>
+      <w:numFmt w:val="bullet"/>
+      <w:lvlText w:val=""/>
+      <w:lvlJc w:val="left"/>
+      <w:pPr>
+        <w:ind w:left="4320" w:hanging="360"/>
+      </w:pPr>
+      <w:rPr>
+        <w:rFonts w:ascii="Wingdings" w:hAnsi="Wingdings" w:hint="default"/>
+      </w:rPr>
+    </w:lvl>
+    <w:lvl w:ilvl="6" w:tplc="04160001" w:tentative="1">
+      <w:start w:val="1"/>
+      <w:numFmt w:val="bullet"/>
+      <w:lvlText w:val=""/>
+      <w:lvlJc w:val="left"/>
+      <w:pPr>
+        <w:ind w:left="5040" w:hanging="360"/>
+      </w:pPr>
+      <w:rPr>
+        <w:rFonts w:ascii="Symbol" w:hAnsi="Symbol" w:hint="default"/>
+      </w:rPr>
+    </w:lvl>
+    <w:lvl w:ilvl="7" w:tplc="04160003" w:tentative="1">
+      <w:start w:val="1"/>
+      <w:numFmt w:val="bullet"/>
+      <w:lvlText w:val="o"/>
+      <w:lvlJc w:val="left"/>
+      <w:pPr>
+        <w:ind w:left="5760" w:hanging="360"/>
+      </w:pPr>
+      <w:rPr>
+        <w:rFonts w:ascii="Courier New" w:hAnsi="Courier New" w:cs="Courier New" w:hint="default"/>
+      </w:rPr>
+    </w:lvl>
+    <w:lvl w:ilvl="8" w:tplc="04160005" w:tentative="1">
+      <w:start w:val="1"/>
+      <w:numFmt w:val="bullet"/>
+      <w:lvlText w:val=""/>
+      <w:lvlJc w:val="left"/>
+      <w:pPr>
+        <w:ind w:left="6480" w:hanging="360"/>
+      </w:pPr>
+      <w:rPr>
+        <w:rFonts w:ascii="Wingdings" w:hAnsi="Wingdings" w:hint="default"/>
+      </w:rPr>
+    </w:lvl>
+  </w:abstractNum>
+  <w:abstractNum w:abstractNumId="5" w15:restartNumberingAfterBreak="0">
+    <w:nsid w:val="285D38AC"/>
+    <w:multiLevelType w:val="hybridMultilevel"/>
+    <w:tmpl w:val="D15AF632"/>
+    <w:lvl w:ilvl="0" w:tplc="04160001">
+      <w:start w:val="1"/>
+      <w:numFmt w:val="bullet"/>
+      <w:lvlText w:val=""/>
+      <w:lvlJc w:val="left"/>
+      <w:pPr>
+        <w:ind w:left="720" w:hanging="360"/>
+      </w:pPr>
+      <w:rPr>
+        <w:rFonts w:ascii="Symbol" w:hAnsi="Symbol" w:hint="default"/>
+      </w:rPr>
+    </w:lvl>
+    <w:lvl w:ilvl="1" w:tplc="04160003" w:tentative="1">
+      <w:start w:val="1"/>
+      <w:numFmt w:val="bullet"/>
+      <w:lvlText w:val="o"/>
+      <w:lvlJc w:val="left"/>
+      <w:pPr>
+        <w:ind w:left="1440" w:hanging="360"/>
+      </w:pPr>
+      <w:rPr>
+        <w:rFonts w:ascii="Courier New" w:hAnsi="Courier New" w:cs="Courier New" w:hint="default"/>
+      </w:rPr>
+    </w:lvl>
+    <w:lvl w:ilvl="2" w:tplc="04160005" w:tentative="1">
+      <w:start w:val="1"/>
+      <w:numFmt w:val="bullet"/>
+      <w:lvlText w:val=""/>
+      <w:lvlJc w:val="left"/>
+      <w:pPr>
+        <w:ind w:left="2160" w:hanging="360"/>
+      </w:pPr>
+      <w:rPr>
+        <w:rFonts w:ascii="Wingdings" w:hAnsi="Wingdings" w:hint="default"/>
+      </w:rPr>
+    </w:lvl>
+    <w:lvl w:ilvl="3" w:tplc="04160001" w:tentative="1">
+      <w:start w:val="1"/>
+      <w:numFmt w:val="bullet"/>
+      <w:lvlText w:val=""/>
+      <w:lvlJc w:val="left"/>
+      <w:pPr>
+        <w:ind w:left="2880" w:hanging="360"/>
+      </w:pPr>
+      <w:rPr>
+        <w:rFonts w:ascii="Symbol" w:hAnsi="Symbol" w:hint="default"/>
+      </w:rPr>
+    </w:lvl>
+    <w:lvl w:ilvl="4" w:tplc="04160003" w:tentative="1">
+      <w:start w:val="1"/>
+      <w:numFmt w:val="bullet"/>
+      <w:lvlText w:val="o"/>
+      <w:lvlJc w:val="left"/>
+      <w:pPr>
+        <w:ind w:left="3600" w:hanging="360"/>
+      </w:pPr>
+      <w:rPr>
+        <w:rFonts w:ascii="Courier New" w:hAnsi="Courier New" w:cs="Courier New" w:hint="default"/>
+      </w:rPr>
+    </w:lvl>
+    <w:lvl w:ilvl="5" w:tplc="04160005" w:tentative="1">
+      <w:start w:val="1"/>
+      <w:numFmt w:val="bullet"/>
+      <w:lvlText w:val=""/>
+      <w:lvlJc w:val="left"/>
+      <w:pPr>
+        <w:ind w:left="4320" w:hanging="360"/>
+      </w:pPr>
+      <w:rPr>
+        <w:rFonts w:ascii="Wingdings" w:hAnsi="Wingdings" w:hint="default"/>
+      </w:rPr>
+    </w:lvl>
+    <w:lvl w:ilvl="6" w:tplc="04160001" w:tentative="1">
+      <w:start w:val="1"/>
+      <w:numFmt w:val="bullet"/>
+      <w:lvlText w:val=""/>
+      <w:lvlJc w:val="left"/>
+      <w:pPr>
+        <w:ind w:left="5040" w:hanging="360"/>
+      </w:pPr>
+      <w:rPr>
+        <w:rFonts w:ascii="Symbol" w:hAnsi="Symbol" w:hint="default"/>
+      </w:rPr>
+    </w:lvl>
+    <w:lvl w:ilvl="7" w:tplc="04160003" w:tentative="1">
+      <w:start w:val="1"/>
+      <w:numFmt w:val="bullet"/>
+      <w:lvlText w:val="o"/>
+      <w:lvlJc w:val="left"/>
+      <w:pPr>
+        <w:ind w:left="5760" w:hanging="360"/>
+      </w:pPr>
+      <w:rPr>
+        <w:rFonts w:ascii="Courier New" w:hAnsi="Courier New" w:cs="Courier New" w:hint="default"/>
+      </w:rPr>
+    </w:lvl>
+    <w:lvl w:ilvl="8" w:tplc="04160005" w:tentative="1">
+      <w:start w:val="1"/>
+      <w:numFmt w:val="bullet"/>
+      <w:lvlText w:val=""/>
+      <w:lvlJc w:val="left"/>
+      <w:pPr>
+        <w:ind w:left="6480" w:hanging="360"/>
+      </w:pPr>
+      <w:rPr>
+        <w:rFonts w:ascii="Wingdings" w:hAnsi="Wingdings" w:hint="default"/>
+      </w:rPr>
+    </w:lvl>
+  </w:abstractNum>
+  <w:abstractNum w:abstractNumId="6" w15:restartNumberingAfterBreak="0">
+    <w:nsid w:val="68DD255A"/>
+    <w:multiLevelType w:val="hybridMultilevel"/>
+    <w:tmpl w:val="607AA42A"/>
+    <w:lvl w:ilvl="0" w:tplc="04160003">
+      <w:start w:val="1"/>
+      <w:numFmt w:val="bullet"/>
+      <w:lvlText w:val="o"/>
+      <w:lvlJc w:val="left"/>
+      <w:pPr>
+        <w:ind w:left="720" w:hanging="360"/>
+      </w:pPr>
+      <w:rPr>
+        <w:rFonts w:ascii="Courier New" w:hAnsi="Courier New" w:cs="Courier New" w:hint="default"/>
+      </w:rPr>
+    </w:lvl>
+    <w:lvl w:ilvl="1" w:tplc="04160003" w:tentative="1">
+      <w:start w:val="1"/>
+      <w:numFmt w:val="bullet"/>
+      <w:lvlText w:val="o"/>
+      <w:lvlJc w:val="left"/>
+      <w:pPr>
+        <w:ind w:left="1440" w:hanging="360"/>
+      </w:pPr>
+      <w:rPr>
+        <w:rFonts w:ascii="Courier New" w:hAnsi="Courier New" w:cs="Courier New" w:hint="default"/>
+      </w:rPr>
+    </w:lvl>
+    <w:lvl w:ilvl="2" w:tplc="04160005" w:tentative="1">
+      <w:start w:val="1"/>
+      <w:numFmt w:val="bullet"/>
+      <w:lvlText w:val=""/>
+      <w:lvlJc w:val="left"/>
+      <w:pPr>
+        <w:ind w:left="2160" w:hanging="360"/>
+      </w:pPr>
+      <w:rPr>
+        <w:rFonts w:ascii="Wingdings" w:hAnsi="Wingdings" w:hint="default"/>
+      </w:rPr>
+    </w:lvl>
+    <w:lvl w:ilvl="3" w:tplc="04160001" w:tentative="1">
+      <w:start w:val="1"/>
+      <w:numFmt w:val="bullet"/>
+      <w:lvlText w:val=""/>
+      <w:lvlJc w:val="left"/>
+      <w:pPr>
+        <w:ind w:left="2880" w:hanging="360"/>
+      </w:pPr>
+      <w:rPr>
+        <w:rFonts w:ascii="Symbol" w:hAnsi="Symbol" w:hint="default"/>
+      </w:rPr>
+    </w:lvl>
+    <w:lvl w:ilvl="4" w:tplc="04160003" w:tentative="1">
+      <w:start w:val="1"/>
+      <w:numFmt w:val="bullet"/>
+      <w:lvlText w:val="o"/>
+      <w:lvlJc w:val="left"/>
+      <w:pPr>
+        <w:ind w:left="3600" w:hanging="360"/>
+      </w:pPr>
+      <w:rPr>
+        <w:rFonts w:ascii="Courier New" w:hAnsi="Courier New" w:cs="Courier New" w:hint="default"/>
+      </w:rPr>
+    </w:lvl>
+    <w:lvl w:ilvl="5" w:tplc="04160005" w:tentative="1">
+      <w:start w:val="1"/>
+      <w:numFmt w:val="bullet"/>
+      <w:lvlText w:val=""/>
+      <w:lvlJc w:val="left"/>
+      <w:pPr>
+        <w:ind w:left="4320" w:hanging="360"/>
+      </w:pPr>
+      <w:rPr>
+        <w:rFonts w:ascii="Wingdings" w:hAnsi="Wingdings" w:hint="default"/>
+      </w:rPr>
+    </w:lvl>
+    <w:lvl w:ilvl="6" w:tplc="04160001" w:tentative="1">
+      <w:start w:val="1"/>
+      <w:numFmt w:val="bullet"/>
+      <w:lvlText w:val=""/>
+      <w:lvlJc w:val="left"/>
+      <w:pPr>
+        <w:ind w:left="5040" w:hanging="360"/>
+      </w:pPr>
+      <w:rPr>
+        <w:rFonts w:ascii="Symbol" w:hAnsi="Symbol" w:hint="default"/>
+      </w:rPr>
+    </w:lvl>
+    <w:lvl w:ilvl="7" w:tplc="04160003" w:tentative="1">
+      <w:start w:val="1"/>
+      <w:numFmt w:val="bullet"/>
+      <w:lvlText w:val="o"/>
+      <w:lvlJc w:val="left"/>
+      <w:pPr>
+        <w:ind w:left="5760" w:hanging="360"/>
+      </w:pPr>
+      <w:rPr>
+        <w:rFonts w:ascii="Courier New" w:hAnsi="Courier New" w:cs="Courier New" w:hint="default"/>
+      </w:rPr>
+    </w:lvl>
+    <w:lvl w:ilvl="8" w:tplc="04160005" w:tentative="1">
+      <w:start w:val="1"/>
+      <w:numFmt w:val="bullet"/>
+      <w:lvlText w:val=""/>
+      <w:lvlJc w:val="left"/>
+      <w:pPr>
+        <w:ind w:left="6480" w:hanging="360"/>
+      </w:pPr>
+      <w:rPr>
+        <w:rFonts w:ascii="Wingdings" w:hAnsi="Wingdings" w:hint="default"/>
+      </w:rPr>
+    </w:lvl>
+  </w:abstractNum>
+  <w:abstractNum w:abstractNumId="7" w15:restartNumberingAfterBreak="0">
     <w:nsid w:val="72C9615B"/>
     <w:multiLevelType w:val="hybridMultilevel"/>
     <w:tmpl w:val="61124988"/>
@@ -1347,7 +4449,7 @@
       </w:rPr>
     </w:lvl>
   </w:abstractNum>
-  <w:abstractNum w:abstractNumId="4" w15:restartNumberingAfterBreak="0">
+  <w:abstractNum w:abstractNumId="8" w15:restartNumberingAfterBreak="0">
     <w:nsid w:val="7B386463"/>
     <w:multiLevelType w:val="hybridMultilevel"/>
     <w:tmpl w:val="CB2C0780"/>
@@ -1433,20 +4535,32 @@
       </w:pPr>
     </w:lvl>
   </w:abstractNum>
-  <w:num w:numId="1" w16cid:durableId="28727265">
+  <w:num w:numId="1" w16cid:durableId="1034691644">
+    <w:abstractNumId w:val="3"/>
+  </w:num>
+  <w:num w:numId="2" w16cid:durableId="1979458354">
+    <w:abstractNumId w:val="8"/>
+  </w:num>
+  <w:num w:numId="3" w16cid:durableId="1957717714">
     <w:abstractNumId w:val="2"/>
   </w:num>
-  <w:num w:numId="2" w16cid:durableId="689137553">
-    <w:abstractNumId w:val="4"/>
-  </w:num>
-  <w:num w:numId="3" w16cid:durableId="701125634">
+  <w:num w:numId="4" w16cid:durableId="1593857378">
     <w:abstractNumId w:val="1"/>
   </w:num>
-  <w:num w:numId="4" w16cid:durableId="914435902">
+  <w:num w:numId="5" w16cid:durableId="236601166">
+    <w:abstractNumId w:val="7"/>
+  </w:num>
+  <w:num w:numId="6" w16cid:durableId="1011838275">
+    <w:abstractNumId w:val="5"/>
+  </w:num>
+  <w:num w:numId="7" w16cid:durableId="1769159846">
+    <w:abstractNumId w:val="6"/>
+  </w:num>
+  <w:num w:numId="8" w16cid:durableId="897325327">
     <w:abstractNumId w:val="0"/>
   </w:num>
-  <w:num w:numId="5" w16cid:durableId="1166243587">
-    <w:abstractNumId w:val="3"/>
+  <w:num w:numId="9" w16cid:durableId="1214195951">
+    <w:abstractNumId w:val="4"/>
   </w:num>
 </w:numbering>
 </file>
@@ -1574,7 +4688,6 @@
     <w:lsdException w:name="HTML Sample" w:semiHidden="1" w:unhideWhenUsed="1"/>
     <w:lsdException w:name="HTML Typewriter" w:semiHidden="1" w:unhideWhenUsed="1"/>
     <w:lsdException w:name="HTML Variable" w:semiHidden="1" w:unhideWhenUsed="1"/>
-    <w:lsdException w:name="Normal Table" w:semiHidden="1" w:unhideWhenUsed="1"/>
     <w:lsdException w:name="annotation subject" w:semiHidden="1" w:unhideWhenUsed="1"/>
     <w:lsdException w:name="No List" w:semiHidden="1" w:unhideWhenUsed="1"/>
     <w:lsdException w:name="Outline List 1" w:semiHidden="1" w:unhideWhenUsed="1"/>
@@ -1617,11 +4730,8 @@
     <w:lsdException w:name="Table Contemporary" w:semiHidden="1" w:unhideWhenUsed="1"/>
     <w:lsdException w:name="Table Elegant" w:semiHidden="1" w:unhideWhenUsed="1"/>
     <w:lsdException w:name="Table Professional" w:semiHidden="1" w:unhideWhenUsed="1"/>
-    <w:lsdException w:name="Table Subtle 1" w:semiHidden="1" w:unhideWhenUsed="1"/>
     <w:lsdException w:name="Table Subtle 2" w:semiHidden="1" w:unhideWhenUsed="1"/>
     <w:lsdException w:name="Table Web 1" w:semiHidden="1" w:unhideWhenUsed="1"/>
-    <w:lsdException w:name="Table Web 2" w:semiHidden="1" w:unhideWhenUsed="1"/>
-    <w:lsdException w:name="Table Web 3" w:semiHidden="1" w:unhideWhenUsed="1"/>
     <w:lsdException w:name="Balloon Text" w:semiHidden="1" w:unhideWhenUsed="1"/>
     <w:lsdException w:name="Table Grid" w:uiPriority="39"/>
     <w:lsdException w:name="Table Theme" w:semiHidden="1" w:unhideWhenUsed="1"/>
@@ -1850,13 +4960,13 @@
     <w:name w:val="Normal"/>
     <w:qFormat/>
   </w:style>
-  <w:style w:type="character" w:default="1" w:styleId="DefaultParagraphFont">
+  <w:style w:type="character" w:default="1" w:styleId="Fontepargpadro">
     <w:name w:val="Default Paragraph Font"/>
     <w:uiPriority w:val="1"/>
     <w:semiHidden/>
     <w:unhideWhenUsed/>
   </w:style>
-  <w:style w:type="table" w:default="1" w:styleId="TableNormal">
+  <w:style w:type="table" w:default="1" w:styleId="Tabelanormal">
     <w:name w:val="Normal Table"/>
     <w:uiPriority w:val="99"/>
     <w:semiHidden/>
@@ -1871,13 +4981,13 @@
       </w:tblCellMar>
     </w:tblPr>
   </w:style>
-  <w:style w:type="numbering" w:default="1" w:styleId="NoList">
+  <w:style w:type="numbering" w:default="1" w:styleId="Semlista">
     <w:name w:val="No List"/>
     <w:uiPriority w:val="99"/>
     <w:semiHidden/>
     <w:unhideWhenUsed/>
   </w:style>
-  <w:style w:type="paragraph" w:styleId="ListParagraph">
+  <w:style w:type="paragraph" w:styleId="PargrafodaLista">
     <w:name w:val="List Paragraph"/>
     <w:basedOn w:val="Normal"/>
     <w:uiPriority w:val="34"/>
@@ -1887,6 +4997,36 @@
       <w:ind w:left="720"/>
       <w:contextualSpacing/>
     </w:pPr>
+  </w:style>
+  <w:style w:type="character" w:styleId="Hyperlink">
+    <w:name w:val="Hyperlink"/>
+    <w:basedOn w:val="Fontepargpadro"/>
+    <w:uiPriority w:val="99"/>
+    <w:unhideWhenUsed/>
+    <w:rsid w:val="00573BD5"/>
+    <w:rPr>
+      <w:color w:val="0563C1" w:themeColor="hyperlink"/>
+      <w:u w:val="single"/>
+    </w:rPr>
+  </w:style>
+  <w:style w:type="table" w:styleId="Tabelacomgrade">
+    <w:name w:val="Table Grid"/>
+    <w:basedOn w:val="Tabelanormal"/>
+    <w:uiPriority w:val="39"/>
+    <w:rsid w:val="00A87897"/>
+    <w:pPr>
+      <w:spacing w:after="0" w:line="240" w:lineRule="auto"/>
+    </w:pPr>
+    <w:tblPr>
+      <w:tblBorders>
+        <w:top w:val="single" w:sz="4" w:space="0" w:color="auto"/>
+        <w:left w:val="single" w:sz="4" w:space="0" w:color="auto"/>
+        <w:bottom w:val="single" w:sz="4" w:space="0" w:color="auto"/>
+        <w:right w:val="single" w:sz="4" w:space="0" w:color="auto"/>
+        <w:insideH w:val="single" w:sz="4" w:space="0" w:color="auto"/>
+        <w:insideV w:val="single" w:sz="4" w:space="0" w:color="auto"/>
+      </w:tblBorders>
+    </w:tblPr>
   </w:style>
 </w:styles>
 </file>

</xml_diff>